<commit_message>
27/12 ajout de justification dans le mail de refus -> modification des photos. Petit changement au niveau de l'étape excel.
</commit_message>
<xml_diff>
--- a/rapport.docx
+++ b/rapport.docx
@@ -1172,7 +1172,6 @@
           <w:szCs w:val="20"/>
         </w:rPr>
       </w:pPr>
-      <w:proofErr w:type="gramStart"/>
       <w:r>
         <w:rPr>
           <w:rStyle w:val="normaltextrun"/>
@@ -1181,18 +1180,7 @@
           <w:iCs/>
           <w:lang w:val="fr-FR"/>
         </w:rPr>
-        <w:t>électronique</w:t>
-      </w:r>
-      <w:proofErr w:type="gramEnd"/>
-      <w:r>
-        <w:rPr>
-          <w:rStyle w:val="normaltextrun"/>
-          <w:rFonts w:ascii="Calibri" w:hAnsi="Calibri" w:cs="Calibri"/>
-          <w:i/>
-          <w:iCs/>
-          <w:lang w:val="fr-FR"/>
-        </w:rPr>
-        <w:t xml:space="preserve"> par section aux professeurs, contenant les noms des élèves sous forme de liste à</w:t>
+        <w:t>électronique par section aux professeurs, contenant les noms des élèves sous forme de liste à</w:t>
       </w:r>
       <w:r>
         <w:rPr>
@@ -1633,7 +1621,6 @@
           <w:rFonts w:ascii="Calibri" w:hAnsi="Calibri" w:cs="Calibri"/>
           <w:sz w:val="22"/>
           <w:szCs w:val="22"/>
-          <w:lang w:val="fr-BE"/>
         </w:rPr>
         <w:t> </w:t>
       </w:r>
@@ -1671,7 +1658,6 @@
           <w:bCs/>
           <w:sz w:val="28"/>
           <w:szCs w:val="28"/>
-          <w:lang w:val="fr-BE"/>
         </w:rPr>
         <w:t>Décomposition en étapes</w:t>
       </w:r>
@@ -1705,7 +1691,6 @@
         <w:rPr>
           <w:rStyle w:val="normaltextrun"/>
           <w:rFonts w:ascii="Calibri" w:hAnsi="Calibri" w:cs="Calibri"/>
-          <w:lang w:val="fr-BE"/>
         </w:rPr>
         <w:t>Un potentiel nouvel étudiant remplis un formulaire.</w:t>
       </w:r>
@@ -1735,7 +1720,6 @@
         <w:rPr>
           <w:rStyle w:val="normaltextrun"/>
           <w:rFonts w:ascii="Calibri" w:hAnsi="Calibri" w:cs="Calibri"/>
-          <w:lang w:val="fr-BE"/>
         </w:rPr>
         <w:t>Le formulaire rempli est envoyé au responsable des inscription.</w:t>
       </w:r>
@@ -1765,7 +1749,6 @@
         <w:rPr>
           <w:rStyle w:val="normaltextrun"/>
           <w:rFonts w:ascii="Calibri" w:hAnsi="Calibri" w:cs="Calibri"/>
-          <w:lang w:val="fr-BE"/>
         </w:rPr>
         <w:t>Le responsable choisis de valider ou pas la demande d’inscription.</w:t>
       </w:r>
@@ -1819,7 +1802,6 @@
         <w:rPr>
           <w:rStyle w:val="normaltextrun"/>
           <w:rFonts w:ascii="Calibri" w:hAnsi="Calibri" w:cs="Calibri"/>
-          <w:lang w:val="fr-BE"/>
         </w:rPr>
         <w:t>En fonction de l’état de validation de la demande, un mail est envoyé au potentiel nouvel étudiant.</w:t>
       </w:r>
@@ -1849,7 +1831,6 @@
         <w:rPr>
           <w:rStyle w:val="normaltextrun"/>
           <w:rFonts w:ascii="Calibri" w:hAnsi="Calibri" w:cs="Calibri"/>
-          <w:lang w:val="fr-BE"/>
         </w:rPr>
         <w:t xml:space="preserve">Si la demande a été validée, un tableau </w:t>
       </w:r>
@@ -1858,7 +1839,6 @@
         <w:rPr>
           <w:rStyle w:val="normaltextrun"/>
           <w:rFonts w:ascii="Calibri" w:hAnsi="Calibri" w:cs="Calibri"/>
-          <w:lang w:val="fr-BE"/>
         </w:rPr>
         <w:t>excel</w:t>
       </w:r>
@@ -1867,7 +1847,6 @@
         <w:rPr>
           <w:rStyle w:val="normaltextrun"/>
           <w:rFonts w:ascii="Calibri" w:hAnsi="Calibri" w:cs="Calibri"/>
-          <w:lang w:val="fr-BE"/>
         </w:rPr>
         <w:t xml:space="preserve"> répertorie ce nouvel étudiant. </w:t>
       </w:r>
@@ -1892,7 +1871,6 @@
         <w:rPr>
           <w:rStyle w:val="normaltextrun"/>
           <w:rFonts w:ascii="Calibri" w:hAnsi="Calibri" w:cs="Calibri"/>
-          <w:lang w:val="fr-BE"/>
         </w:rPr>
         <w:t> </w:t>
       </w:r>
@@ -1930,7 +1908,6 @@
           <w:bCs/>
           <w:sz w:val="28"/>
           <w:szCs w:val="28"/>
-          <w:lang w:val="fr-BE"/>
         </w:rPr>
         <w:t>Pratique Power Automate</w:t>
       </w:r>
@@ -1955,14 +1932,12 @@
         <w:rPr>
           <w:rStyle w:val="normaltextrun"/>
           <w:rFonts w:ascii="Calibri" w:hAnsi="Calibri" w:cs="Calibri"/>
-          <w:lang w:val="fr-BE"/>
-        </w:rPr>
-      </w:pPr>
-      <w:r>
-        <w:rPr>
-          <w:rStyle w:val="normaltextrun"/>
-          <w:rFonts w:ascii="Calibri" w:hAnsi="Calibri" w:cs="Calibri"/>
-          <w:lang w:val="fr-BE"/>
+        </w:rPr>
+      </w:pPr>
+      <w:r>
+        <w:rPr>
+          <w:rStyle w:val="normaltextrun"/>
+          <w:rFonts w:ascii="Calibri" w:hAnsi="Calibri" w:cs="Calibri"/>
         </w:rPr>
         <w:t>Tout d’abord, il faut créer le formulaire</w:t>
       </w:r>
@@ -1970,7 +1945,6 @@
         <w:rPr>
           <w:rStyle w:val="normaltextrun"/>
           <w:rFonts w:ascii="Calibri" w:hAnsi="Calibri" w:cs="Calibri"/>
-          <w:lang w:val="fr-BE"/>
         </w:rPr>
         <w:t xml:space="preserve"> avec Microsoft Forms. </w:t>
       </w:r>
@@ -1978,7 +1952,6 @@
         <w:rPr>
           <w:rStyle w:val="normaltextrun"/>
           <w:rFonts w:ascii="Calibri" w:hAnsi="Calibri" w:cs="Calibri"/>
-          <w:lang w:val="fr-BE"/>
         </w:rPr>
         <w:t xml:space="preserve">Ce formulaire reprend des informations de base, celles-ci pouvant être approfondies si nécessaire (exemples : obtenir une adresse postale, date de naissance </w:t>
       </w:r>
@@ -1987,7 +1960,6 @@
         <w:rPr>
           <w:rStyle w:val="normaltextrun"/>
           <w:rFonts w:ascii="Calibri" w:hAnsi="Calibri" w:cs="Calibri"/>
-          <w:lang w:val="fr-BE"/>
         </w:rPr>
         <w:t>etc</w:t>
       </w:r>
@@ -1996,7 +1968,6 @@
         <w:rPr>
           <w:rStyle w:val="normaltextrun"/>
           <w:rFonts w:ascii="Calibri" w:hAnsi="Calibri" w:cs="Calibri"/>
-          <w:lang w:val="fr-BE"/>
         </w:rPr>
         <w:t>). On demande également de choisir la ou les sections choisies.</w:t>
       </w:r>
@@ -2012,7 +1983,6 @@
           <w:rFonts w:ascii="Segoe UI" w:hAnsi="Segoe UI" w:cs="Segoe UI"/>
           <w:sz w:val="28"/>
           <w:szCs w:val="28"/>
-          <w:lang w:val="fr-BE"/>
         </w:rPr>
       </w:pPr>
       <w:r>
@@ -2024,7 +1994,7 @@
           <w:szCs w:val="18"/>
         </w:rPr>
         <w:drawing>
-          <wp:anchor distT="0" distB="0" distL="114300" distR="114300" simplePos="0" relativeHeight="251660288" behindDoc="0" locked="0" layoutInCell="1" allowOverlap="1" wp14:anchorId="1CCB8A55" wp14:editId="6CB40FBB">
+          <wp:anchor distT="0" distB="0" distL="114300" distR="114300" simplePos="0" relativeHeight="251660288" behindDoc="0" locked="0" layoutInCell="1" allowOverlap="1" wp14:anchorId="1CCB8A55" wp14:editId="7D4A863E">
             <wp:simplePos x="0" y="0"/>
             <wp:positionH relativeFrom="margin">
               <wp:posOffset>903242</wp:posOffset>
@@ -2095,7 +2065,6 @@
         <w:textAlignment w:val="baseline"/>
         <w:rPr>
           <w:rFonts w:ascii="Segoe UI" w:hAnsi="Segoe UI" w:cs="Segoe UI"/>
-          <w:lang w:val="fr-BE"/>
         </w:rPr>
       </w:pPr>
     </w:p>
@@ -2127,7 +2096,6 @@
           <w:rStyle w:val="normaltextrun"/>
           <w:rFonts w:ascii="Calibri" w:eastAsia="Times New Roman" w:hAnsi="Calibri" w:cs="Calibri"/>
           <w:kern w:val="0"/>
-          <w:lang w:val="fr-BE"/>
           <w14:ligatures w14:val="none"/>
         </w:rPr>
       </w:pPr>
@@ -2206,7 +2174,6 @@
         <w:rPr>
           <w:rStyle w:val="normaltextrun"/>
           <w:rFonts w:ascii="Calibri" w:hAnsi="Calibri" w:cs="Calibri"/>
-          <w:lang w:val="fr-BE"/>
         </w:rPr>
         <w:br w:type="page"/>
       </w:r>
@@ -2221,7 +2188,6 @@
           <w:rFonts w:ascii="Calibri" w:hAnsi="Calibri" w:cs="Calibri"/>
           <w:sz w:val="22"/>
           <w:szCs w:val="22"/>
-          <w:lang w:val="fr-BE"/>
         </w:rPr>
       </w:pPr>
     </w:p>
@@ -2235,7 +2201,6 @@
           <w:rFonts w:ascii="Calibri" w:hAnsi="Calibri" w:cs="Calibri"/>
           <w:sz w:val="22"/>
           <w:szCs w:val="22"/>
-          <w:lang w:val="fr-BE"/>
         </w:rPr>
       </w:pPr>
     </w:p>
@@ -2249,7 +2214,6 @@
           <w:rFonts w:ascii="Calibri" w:hAnsi="Calibri" w:cs="Calibri"/>
           <w:sz w:val="22"/>
           <w:szCs w:val="22"/>
-          <w:lang w:val="fr-BE"/>
         </w:rPr>
       </w:pPr>
     </w:p>
@@ -2264,14 +2228,12 @@
           <w:rFonts w:ascii="Calibri" w:hAnsi="Calibri" w:cs="Calibri"/>
           <w:sz w:val="22"/>
           <w:szCs w:val="22"/>
-          <w:lang w:val="fr-BE"/>
         </w:rPr>
       </w:pPr>
       <w:r>
         <w:rPr>
           <w:rFonts w:ascii="Calibri" w:hAnsi="Calibri" w:cs="Calibri"/>
           <w:noProof/>
-          <w:lang w:val="fr-BE"/>
           <w14:ligatures w14:val="standardContextual"/>
         </w:rPr>
         <w:drawing>
@@ -2342,45 +2304,8 @@
         <w:rPr>
           <w:rStyle w:val="normaltextrun"/>
           <w:rFonts w:ascii="Calibri" w:hAnsi="Calibri" w:cs="Calibri"/>
-          <w:lang w:val="fr-BE"/>
-        </w:rPr>
-        <w:t xml:space="preserve">Lorsqu’un utilisateur rempli le formulaire, il y a d’office une adresse </w:t>
-      </w:r>
-      <w:proofErr w:type="gramStart"/>
-      <w:r>
-        <w:rPr>
-          <w:rStyle w:val="normaltextrun"/>
-          <w:rFonts w:ascii="Calibri" w:hAnsi="Calibri" w:cs="Calibri"/>
-          <w:lang w:val="fr-BE"/>
-        </w:rPr>
-        <w:t>mail</w:t>
-      </w:r>
-      <w:proofErr w:type="gramEnd"/>
-      <w:r>
-        <w:rPr>
-          <w:rStyle w:val="normaltextrun"/>
-          <w:rFonts w:ascii="Calibri" w:hAnsi="Calibri" w:cs="Calibri"/>
-          <w:lang w:val="fr-BE"/>
-        </w:rPr>
-        <w:t xml:space="preserve"> enregistrée puisque le formulaire n’est pas en anonyme. Demander une adresse </w:t>
-      </w:r>
-      <w:proofErr w:type="gramStart"/>
-      <w:r>
-        <w:rPr>
-          <w:rStyle w:val="normaltextrun"/>
-          <w:rFonts w:ascii="Calibri" w:hAnsi="Calibri" w:cs="Calibri"/>
-          <w:lang w:val="fr-BE"/>
-        </w:rPr>
-        <w:t>mail</w:t>
-      </w:r>
-      <w:proofErr w:type="gramEnd"/>
-      <w:r>
-        <w:rPr>
-          <w:rStyle w:val="normaltextrun"/>
-          <w:rFonts w:ascii="Calibri" w:hAnsi="Calibri" w:cs="Calibri"/>
-          <w:lang w:val="fr-BE"/>
-        </w:rPr>
-        <w:t xml:space="preserve"> permet aussi à l’utilisateur de rentrer une adresse mail spécial pour l’école ou le travail au cas où il souhaite ne recevoir les mails concernant son inscription sur cette adresse mail précisément.</w:t>
+        </w:rPr>
+        <w:t>Lorsqu’un utilisateur rempli le formulaire, il y a d’office une adresse mail enregistrée puisque le formulaire n’est pas en anonyme. Demander une adresse mail permet aussi à l’utilisateur de rentrer une adresse mail spécial pour l’école ou le travail au cas où il souhaite ne recevoir les mails concernant son inscription sur cette adresse mail précisément.</w:t>
       </w:r>
       <w:r>
         <w:rPr>
@@ -2393,16 +2318,21 @@
         <w:rPr>
           <w:rStyle w:val="eop"/>
           <w:rFonts w:ascii="Calibri" w:hAnsi="Calibri" w:cs="Calibri"/>
-          <w:lang w:val="fr-BE"/>
         </w:rPr>
         <w:t xml:space="preserve">On va ensuite créer le </w:t>
       </w:r>
+      <w:r>
+        <w:rPr>
+          <w:rStyle w:val="eop"/>
+          <w:rFonts w:ascii="Calibri" w:hAnsi="Calibri" w:cs="Calibri"/>
+        </w:rPr>
+        <w:t xml:space="preserve">flux </w:t>
+      </w:r>
       <w:proofErr w:type="spellStart"/>
       <w:r>
         <w:rPr>
           <w:rStyle w:val="eop"/>
           <w:rFonts w:ascii="Calibri" w:hAnsi="Calibri" w:cs="Calibri"/>
-          <w:lang w:val="fr-BE"/>
         </w:rPr>
         <w:t>PowerAutomate</w:t>
       </w:r>
@@ -2413,7 +2343,6 @@
           <w:rFonts w:ascii="Calibri" w:hAnsi="Calibri" w:cs="Calibri"/>
           <w:sz w:val="22"/>
           <w:szCs w:val="22"/>
-          <w:lang w:val="fr-BE"/>
         </w:rPr>
         <w:t>.</w:t>
       </w:r>
@@ -2429,7 +2358,6 @@
           <w:rFonts w:ascii="Calibri" w:hAnsi="Calibri" w:cs="Calibri"/>
           <w:sz w:val="22"/>
           <w:szCs w:val="22"/>
-          <w:lang w:val="fr-BE"/>
         </w:rPr>
       </w:pPr>
     </w:p>
@@ -2443,7 +2371,6 @@
           <w:rFonts w:ascii="Calibri" w:hAnsi="Calibri" w:cs="Calibri"/>
           <w:sz w:val="22"/>
           <w:szCs w:val="22"/>
-          <w:lang w:val="fr-BE"/>
         </w:rPr>
       </w:pPr>
     </w:p>
@@ -2457,7 +2384,6 @@
           <w:rFonts w:ascii="Calibri" w:hAnsi="Calibri" w:cs="Calibri"/>
           <w:sz w:val="22"/>
           <w:szCs w:val="22"/>
-          <w:lang w:val="fr-BE"/>
         </w:rPr>
       </w:pPr>
     </w:p>
@@ -2471,7 +2397,6 @@
           <w:rFonts w:ascii="Calibri" w:hAnsi="Calibri" w:cs="Calibri"/>
           <w:sz w:val="22"/>
           <w:szCs w:val="22"/>
-          <w:lang w:val="fr-BE"/>
         </w:rPr>
       </w:pPr>
     </w:p>
@@ -2485,7 +2410,6 @@
           <w:rFonts w:ascii="Calibri" w:hAnsi="Calibri" w:cs="Calibri"/>
           <w:sz w:val="22"/>
           <w:szCs w:val="22"/>
-          <w:lang w:val="fr-BE"/>
         </w:rPr>
       </w:pPr>
     </w:p>
@@ -2501,14 +2425,12 @@
         <w:rPr>
           <w:rStyle w:val="eop"/>
           <w:rFonts w:ascii="Calibri" w:hAnsi="Calibri" w:cs="Calibri"/>
-          <w:lang w:val="fr-BE"/>
-        </w:rPr>
-      </w:pPr>
-      <w:r>
-        <w:rPr>
-          <w:rStyle w:val="eop"/>
-          <w:rFonts w:ascii="Calibri" w:hAnsi="Calibri" w:cs="Calibri"/>
-          <w:lang w:val="fr-BE"/>
+        </w:rPr>
+      </w:pPr>
+      <w:r>
+        <w:rPr>
+          <w:rStyle w:val="eop"/>
+          <w:rFonts w:ascii="Calibri" w:hAnsi="Calibri" w:cs="Calibri"/>
         </w:rPr>
         <w:t>L’élément déclencheur du programme sera l’envoi d’une réponse à un formulaire. A chaque fois que quelqu’un répondra au formulaire, le programme se mettra en marche.</w:t>
       </w:r>
@@ -2525,14 +2447,12 @@
         <w:rPr>
           <w:rStyle w:val="eop"/>
           <w:rFonts w:ascii="Calibri" w:hAnsi="Calibri" w:cs="Calibri"/>
-          <w:lang w:val="fr-BE"/>
-        </w:rPr>
-      </w:pPr>
-      <w:r>
-        <w:rPr>
-          <w:rStyle w:val="eop"/>
-          <w:rFonts w:ascii="Calibri" w:hAnsi="Calibri" w:cs="Calibri"/>
-          <w:lang w:val="fr-BE"/>
+        </w:rPr>
+      </w:pPr>
+      <w:r>
+        <w:rPr>
+          <w:rStyle w:val="eop"/>
+          <w:rFonts w:ascii="Calibri" w:hAnsi="Calibri" w:cs="Calibri"/>
         </w:rPr>
         <w:t>Une étape est ajoutée pour enregistrer les données afin de les stocker dans un fichier Excel et les réutiliser plus tard dans le programme.</w:t>
       </w:r>
@@ -2546,7 +2466,6 @@
         <w:rPr>
           <w:rStyle w:val="eop"/>
           <w:rFonts w:ascii="Calibri" w:hAnsi="Calibri" w:cs="Calibri"/>
-          <w:lang w:val="fr-BE"/>
         </w:rPr>
       </w:pPr>
     </w:p>
@@ -2560,14 +2479,12 @@
           <w:rFonts w:ascii="Calibri" w:hAnsi="Calibri" w:cs="Calibri"/>
           <w:sz w:val="22"/>
           <w:szCs w:val="22"/>
-          <w:lang w:val="fr-BE"/>
         </w:rPr>
       </w:pPr>
       <w:r>
         <w:rPr>
           <w:rFonts w:ascii="Calibri" w:hAnsi="Calibri" w:cs="Calibri"/>
           <w:noProof/>
-          <w:lang w:val="fr-BE"/>
           <w14:ligatures w14:val="standardContextual"/>
         </w:rPr>
         <w:drawing>
@@ -2636,7 +2553,6 @@
           <w:iCs/>
           <w:sz w:val="20"/>
           <w:szCs w:val="20"/>
-          <w:lang w:val="fr-BE"/>
         </w:rPr>
       </w:pPr>
     </w:p>
@@ -2649,7 +2565,6 @@
           <w:iCs/>
           <w:sz w:val="20"/>
           <w:szCs w:val="20"/>
-          <w:lang w:val="fr-BE"/>
         </w:rPr>
       </w:pPr>
     </w:p>
@@ -2662,7 +2577,6 @@
           <w:iCs/>
           <w:sz w:val="20"/>
           <w:szCs w:val="20"/>
-          <w:lang w:val="fr-BE"/>
         </w:rPr>
       </w:pPr>
     </w:p>
@@ -2675,7 +2589,6 @@
           <w:iCs/>
           <w:sz w:val="20"/>
           <w:szCs w:val="20"/>
-          <w:lang w:val="fr-BE"/>
         </w:rPr>
       </w:pPr>
     </w:p>
@@ -2688,7 +2601,6 @@
           <w:iCs/>
           <w:sz w:val="20"/>
           <w:szCs w:val="20"/>
-          <w:lang w:val="fr-BE"/>
         </w:rPr>
       </w:pPr>
     </w:p>
@@ -2701,7 +2613,6 @@
           <w:iCs/>
           <w:sz w:val="20"/>
           <w:szCs w:val="20"/>
-          <w:lang w:val="fr-BE"/>
         </w:rPr>
       </w:pPr>
     </w:p>
@@ -2714,7 +2625,6 @@
           <w:iCs/>
           <w:sz w:val="20"/>
           <w:szCs w:val="20"/>
-          <w:lang w:val="fr-BE"/>
         </w:rPr>
       </w:pPr>
     </w:p>
@@ -2727,7 +2637,6 @@
           <w:iCs/>
           <w:sz w:val="20"/>
           <w:szCs w:val="20"/>
-          <w:lang w:val="fr-BE"/>
         </w:rPr>
       </w:pPr>
     </w:p>
@@ -2740,7 +2649,6 @@
           <w:iCs/>
           <w:sz w:val="20"/>
           <w:szCs w:val="20"/>
-          <w:lang w:val="fr-BE"/>
         </w:rPr>
       </w:pPr>
     </w:p>
@@ -2753,7 +2661,6 @@
           <w:iCs/>
           <w:sz w:val="20"/>
           <w:szCs w:val="20"/>
-          <w:lang w:val="fr-BE"/>
         </w:rPr>
       </w:pPr>
       <w:r>
@@ -2836,7 +2743,6 @@
           <w:iCs/>
           <w:sz w:val="20"/>
           <w:szCs w:val="20"/>
-          <w:lang w:val="fr-BE"/>
         </w:rPr>
       </w:pPr>
     </w:p>
@@ -2849,7 +2755,6 @@
           <w:iCs/>
           <w:sz w:val="20"/>
           <w:szCs w:val="20"/>
-          <w:lang w:val="fr-BE"/>
         </w:rPr>
       </w:pPr>
     </w:p>
@@ -2862,7 +2767,6 @@
           <w:iCs/>
           <w:sz w:val="20"/>
           <w:szCs w:val="20"/>
-          <w:lang w:val="fr-BE"/>
         </w:rPr>
       </w:pPr>
     </w:p>
@@ -2875,7 +2779,6 @@
           <w:iCs/>
           <w:sz w:val="20"/>
           <w:szCs w:val="20"/>
-          <w:lang w:val="fr-BE"/>
         </w:rPr>
       </w:pPr>
     </w:p>
@@ -2888,7 +2791,6 @@
           <w:iCs/>
           <w:sz w:val="20"/>
           <w:szCs w:val="20"/>
-          <w:lang w:val="fr-BE"/>
         </w:rPr>
       </w:pPr>
     </w:p>
@@ -2901,7 +2803,6 @@
           <w:iCs/>
           <w:sz w:val="20"/>
           <w:szCs w:val="20"/>
-          <w:lang w:val="fr-BE"/>
         </w:rPr>
       </w:pPr>
     </w:p>
@@ -2914,7 +2815,6 @@
           <w:iCs/>
           <w:sz w:val="20"/>
           <w:szCs w:val="20"/>
-          <w:lang w:val="fr-BE"/>
         </w:rPr>
       </w:pPr>
     </w:p>
@@ -2927,7 +2827,6 @@
           <w:iCs/>
           <w:sz w:val="20"/>
           <w:szCs w:val="20"/>
-          <w:lang w:val="fr-BE"/>
         </w:rPr>
       </w:pPr>
     </w:p>
@@ -2940,7 +2839,6 @@
           <w:iCs/>
           <w:sz w:val="20"/>
           <w:szCs w:val="20"/>
-          <w:lang w:val="fr-BE"/>
         </w:rPr>
       </w:pPr>
     </w:p>
@@ -2953,7 +2851,6 @@
           <w:iCs/>
           <w:sz w:val="20"/>
           <w:szCs w:val="20"/>
-          <w:lang w:val="fr-BE"/>
         </w:rPr>
       </w:pPr>
     </w:p>
@@ -2966,7 +2863,6 @@
           <w:iCs/>
           <w:sz w:val="20"/>
           <w:szCs w:val="20"/>
-          <w:lang w:val="fr-BE"/>
         </w:rPr>
       </w:pPr>
       <w:r>
@@ -2976,7 +2872,6 @@
           <w:iCs/>
           <w:sz w:val="20"/>
           <w:szCs w:val="20"/>
-          <w:lang w:val="fr-BE"/>
         </w:rPr>
         <w:t>Capture d’écran du programme qui envoie le mail ainsi que le mail reçu.</w:t>
       </w:r>
@@ -2985,7 +2880,6 @@
       <w:pPr>
         <w:rPr>
           <w:rFonts w:ascii="Calibri" w:hAnsi="Calibri" w:cs="Calibri"/>
-          <w:lang w:val="fr-BE"/>
         </w:rPr>
       </w:pPr>
     </w:p>
@@ -2995,7 +2889,6 @@
           <w:rFonts w:ascii="Calibri" w:hAnsi="Calibri" w:cs="Calibri"/>
           <w:sz w:val="24"/>
           <w:szCs w:val="24"/>
-          <w:lang w:val="fr-BE"/>
         </w:rPr>
       </w:pPr>
       <w:r>
@@ -3003,7 +2896,6 @@
           <w:rFonts w:ascii="Calibri" w:hAnsi="Calibri" w:cs="Calibri"/>
           <w:sz w:val="24"/>
           <w:szCs w:val="24"/>
-          <w:lang w:val="fr-BE"/>
         </w:rPr>
         <w:t xml:space="preserve">On rajoute l’étape envoyer un mail avec option qui sera destiné au responsable des inscriptions. Dans ce mail on y met le prénom et nom de l’élève ainsi que les sections souhaitées. </w:t>
       </w:r>
@@ -3014,7 +2906,6 @@
           <w:rFonts w:ascii="Calibri" w:hAnsi="Calibri" w:cs="Calibri"/>
           <w:sz w:val="24"/>
           <w:szCs w:val="24"/>
-          <w:lang w:val="fr-BE"/>
         </w:rPr>
       </w:pPr>
       <w:r>
@@ -3022,7 +2913,6 @@
           <w:rFonts w:ascii="Calibri" w:hAnsi="Calibri" w:cs="Calibri"/>
           <w:sz w:val="24"/>
           <w:szCs w:val="24"/>
-          <w:lang w:val="fr-BE"/>
         </w:rPr>
         <w:t>Ce mail comportera deux options que devra choisir le responsable : valider ou refuser l’inscription.</w:t>
       </w:r>
@@ -3031,7 +2921,6 @@
       <w:pPr>
         <w:rPr>
           <w:rFonts w:ascii="Calibri" w:hAnsi="Calibri" w:cs="Calibri"/>
-          <w:lang w:val="fr-BE"/>
         </w:rPr>
       </w:pPr>
     </w:p>
@@ -3043,7 +2932,6 @@
           <w:bCs/>
           <w:sz w:val="24"/>
           <w:szCs w:val="24"/>
-          <w:lang w:val="fr-BE"/>
         </w:rPr>
       </w:pPr>
       <w:r>
@@ -3053,7 +2941,6 @@
           <w:bCs/>
           <w:sz w:val="24"/>
           <w:szCs w:val="24"/>
-          <w:lang w:val="fr-BE"/>
         </w:rPr>
         <w:br w:type="page"/>
       </w:r>
@@ -3066,7 +2953,6 @@
           <w:bCs/>
           <w:sz w:val="24"/>
           <w:szCs w:val="24"/>
-          <w:lang w:val="fr-BE"/>
         </w:rPr>
       </w:pPr>
     </w:p>
@@ -3078,7 +2964,6 @@
           <w:bCs/>
           <w:sz w:val="24"/>
           <w:szCs w:val="24"/>
-          <w:lang w:val="fr-BE"/>
         </w:rPr>
       </w:pPr>
     </w:p>
@@ -3090,7 +2975,6 @@
           <w:bCs/>
           <w:sz w:val="24"/>
           <w:szCs w:val="24"/>
-          <w:lang w:val="fr-BE"/>
         </w:rPr>
       </w:pPr>
       <w:r>
@@ -3171,7 +3055,6 @@
           <w:bCs/>
           <w:sz w:val="24"/>
           <w:szCs w:val="24"/>
-          <w:lang w:val="fr-BE"/>
         </w:rPr>
         <w:t>En cas de refus :</w:t>
       </w:r>
@@ -3183,7 +3066,6 @@
           <w:rFonts w:ascii="Calibri" w:hAnsi="Calibri" w:cs="Calibri"/>
           <w:sz w:val="24"/>
           <w:szCs w:val="24"/>
-          <w:lang w:val="fr-BE"/>
         </w:rPr>
       </w:pPr>
       <w:r>
@@ -3191,7 +3073,6 @@
           <w:rFonts w:ascii="Calibri" w:hAnsi="Calibri" w:cs="Calibri"/>
           <w:sz w:val="24"/>
           <w:szCs w:val="24"/>
-          <w:lang w:val="fr-BE"/>
         </w:rPr>
         <w:t>Afin de décider de l’action en fonction du choix du responsable, il faut ajouter une étape de condition</w:t>
       </w:r>
@@ -3203,7 +3084,6 @@
           <w:rFonts w:ascii="Calibri" w:hAnsi="Calibri" w:cs="Calibri"/>
           <w:sz w:val="24"/>
           <w:szCs w:val="24"/>
-          <w:lang w:val="fr-BE"/>
         </w:rPr>
       </w:pPr>
       <w:r>
@@ -3211,7 +3091,6 @@
           <w:rFonts w:ascii="Calibri" w:hAnsi="Calibri" w:cs="Calibri"/>
           <w:sz w:val="24"/>
           <w:szCs w:val="24"/>
-          <w:lang w:val="fr-BE"/>
         </w:rPr>
         <w:t xml:space="preserve">La condition repose sur l’option choisie par le responsable. Si elle est égale à valide, c’est-à-dire si le responsable clique sur valider, il va exécuter une action qu’on verra juste après. </w:t>
       </w:r>
@@ -3220,43 +3099,57 @@
       <w:pPr>
         <w:rPr>
           <w:rFonts w:ascii="Calibri" w:hAnsi="Calibri" w:cs="Calibri"/>
-          <w:lang w:val="fr-BE"/>
-        </w:rPr>
-      </w:pPr>
-    </w:p>
-    <w:p>
-      <w:pPr>
-        <w:rPr>
-          <w:rFonts w:ascii="Calibri" w:hAnsi="Calibri" w:cs="Calibri"/>
+        </w:rPr>
+      </w:pPr>
+    </w:p>
+    <w:p>
+      <w:pPr>
+        <w:rPr>
+          <w:rFonts w:ascii="Calibri" w:hAnsi="Calibri" w:cs="Calibri"/>
+        </w:rPr>
+      </w:pPr>
+    </w:p>
+    <w:p>
+      <w:pPr>
+        <w:rPr>
+          <w:rFonts w:ascii="Calibri" w:hAnsi="Calibri" w:cs="Calibri"/>
+        </w:rPr>
+      </w:pPr>
+    </w:p>
+    <w:p>
+      <w:pPr>
+        <w:rPr>
+          <w:rFonts w:ascii="Calibri" w:hAnsi="Calibri" w:cs="Calibri"/>
+          <w:sz w:val="24"/>
+          <w:szCs w:val="24"/>
         </w:rPr>
       </w:pPr>
       <w:r>
         <w:rPr>
           <w:rFonts w:ascii="Calibri" w:hAnsi="Calibri" w:cs="Calibri"/>
           <w:noProof/>
-          <w:lang w:val="fr-BE"/>
         </w:rPr>
         <w:drawing>
-          <wp:anchor distT="0" distB="0" distL="114300" distR="114300" simplePos="0" relativeHeight="251665408" behindDoc="0" locked="0" layoutInCell="1" allowOverlap="1" wp14:anchorId="38693392" wp14:editId="1D6C9AD8">
+          <wp:anchor distT="0" distB="0" distL="114300" distR="114300" simplePos="0" relativeHeight="251665408" behindDoc="0" locked="0" layoutInCell="1" allowOverlap="1" wp14:anchorId="38693392" wp14:editId="43619514">
             <wp:simplePos x="0" y="0"/>
             <wp:positionH relativeFrom="margin">
-              <wp:posOffset>-189865</wp:posOffset>
+              <wp:posOffset>-190500</wp:posOffset>
             </wp:positionH>
             <wp:positionV relativeFrom="paragraph">
-              <wp:posOffset>335280</wp:posOffset>
+              <wp:posOffset>182245</wp:posOffset>
             </wp:positionV>
-            <wp:extent cx="3983990" cy="3277235"/>
+            <wp:extent cx="3983990" cy="2446020"/>
             <wp:effectExtent l="0" t="0" r="0" b="0"/>
             <wp:wrapThrough wrapText="bothSides">
               <wp:wrapPolygon edited="0">
                 <wp:start x="0" y="0"/>
-                <wp:lineTo x="0" y="21470"/>
-                <wp:lineTo x="21483" y="21470"/>
+                <wp:lineTo x="0" y="21364"/>
+                <wp:lineTo x="21483" y="21364"/>
                 <wp:lineTo x="21483" y="0"/>
                 <wp:lineTo x="0" y="0"/>
               </wp:wrapPolygon>
             </wp:wrapThrough>
-            <wp:docPr id="1135341385" name="Picture 8" descr="A screenshot of a computer&#10;&#10;Description automatically generated"/>
+            <wp:docPr id="1135341385" name="Picture 8"/>
             <wp:cNvGraphicFramePr>
               <a:graphicFrameLocks xmlns:a="http://schemas.openxmlformats.org/drawingml/2006/main" noChangeAspect="1"/>
             </wp:cNvGraphicFramePr>
@@ -3264,7 +3157,7 @@
               <a:graphicData uri="http://schemas.openxmlformats.org/drawingml/2006/picture">
                 <pic:pic xmlns:pic="http://schemas.openxmlformats.org/drawingml/2006/picture">
                   <pic:nvPicPr>
-                    <pic:cNvPr id="1135341385" name="Picture 8" descr="A screenshot of a computer&#10;&#10;Description automatically generated"/>
+                    <pic:cNvPr id="1135341385" name="Picture 8"/>
                     <pic:cNvPicPr/>
                   </pic:nvPicPr>
                   <pic:blipFill>
@@ -3282,7 +3175,7 @@
                   <pic:spPr>
                     <a:xfrm>
                       <a:off x="0" y="0"/>
-                      <a:ext cx="3983990" cy="3277235"/>
+                      <a:ext cx="3983990" cy="2446020"/>
                     </a:xfrm>
                     <a:prstGeom prst="rect">
                       <a:avLst/>
@@ -3300,48 +3193,27 @@
           </wp:anchor>
         </w:drawing>
       </w:r>
-    </w:p>
-    <w:p>
-      <w:pPr>
-        <w:rPr>
-          <w:rFonts w:ascii="Calibri" w:hAnsi="Calibri" w:cs="Calibri"/>
-          <w:lang w:val="fr-BE"/>
-        </w:rPr>
-      </w:pPr>
-    </w:p>
-    <w:p>
-      <w:pPr>
+      <w:r>
         <w:rPr>
           <w:rFonts w:ascii="Calibri" w:hAnsi="Calibri" w:cs="Calibri"/>
           <w:sz w:val="24"/>
           <w:szCs w:val="24"/>
-          <w:lang w:val="fr-BE"/>
-        </w:rPr>
-      </w:pPr>
+        </w:rPr>
+        <w:t>D</w:t>
+      </w:r>
       <w:r>
         <w:rPr>
           <w:rFonts w:ascii="Calibri" w:hAnsi="Calibri" w:cs="Calibri"/>
           <w:sz w:val="24"/>
           <w:szCs w:val="24"/>
-          <w:lang w:val="fr-BE"/>
-        </w:rPr>
-        <w:t>D</w:t>
+        </w:rPr>
+        <w:t>ans le cas d’un refus d’inscription, ce mail s’enverra</w:t>
       </w:r>
       <w:r>
         <w:rPr>
           <w:rFonts w:ascii="Calibri" w:hAnsi="Calibri" w:cs="Calibri"/>
           <w:sz w:val="24"/>
           <w:szCs w:val="24"/>
-          <w:lang w:val="fr-BE"/>
-        </w:rPr>
-        <w:t>ans le cas d’un refus d’inscription, ce mail s’enverra</w:t>
-      </w:r>
-      <w:r>
-        <w:rPr>
-          <w:rFonts w:ascii="Calibri" w:hAnsi="Calibri" w:cs="Calibri"/>
-          <w:sz w:val="24"/>
-          <w:szCs w:val="24"/>
-          <w:lang w:val="fr-BE"/>
         </w:rPr>
         <w:t xml:space="preserve"> et la personne ayant rempli le formulaire recevra un mail de refus.</w:t>
       </w:r>
@@ -3401,39 +3273,32 @@
           <w:rFonts w:ascii="Calibri" w:hAnsi="Calibri" w:cs="Calibri"/>
         </w:rPr>
       </w:pPr>
-    </w:p>
-    <w:p>
-      <w:pPr>
-        <w:rPr>
-          <w:rFonts w:ascii="Calibri" w:hAnsi="Calibri" w:cs="Calibri"/>
-        </w:rPr>
-      </w:pPr>
       <w:r>
         <w:rPr>
           <w:rFonts w:ascii="Calibri" w:hAnsi="Calibri" w:cs="Calibri"/>
           <w:noProof/>
         </w:rPr>
         <w:drawing>
-          <wp:anchor distT="0" distB="0" distL="114300" distR="114300" simplePos="0" relativeHeight="251666432" behindDoc="0" locked="0" layoutInCell="1" allowOverlap="1" wp14:anchorId="1E642885" wp14:editId="7B22EA6B">
+          <wp:anchor distT="0" distB="0" distL="114300" distR="114300" simplePos="0" relativeHeight="251666432" behindDoc="0" locked="0" layoutInCell="1" allowOverlap="1" wp14:anchorId="1E642885" wp14:editId="6491345C">
             <wp:simplePos x="0" y="0"/>
             <wp:positionH relativeFrom="margin">
-              <wp:posOffset>555172</wp:posOffset>
+              <wp:posOffset>-298450</wp:posOffset>
             </wp:positionH>
             <wp:positionV relativeFrom="paragraph">
-              <wp:posOffset>5715</wp:posOffset>
+              <wp:posOffset>98425</wp:posOffset>
             </wp:positionV>
-            <wp:extent cx="4495800" cy="1010285"/>
+            <wp:extent cx="5340985" cy="1203325"/>
             <wp:effectExtent l="0" t="0" r="0" b="0"/>
             <wp:wrapThrough wrapText="bothSides">
               <wp:wrapPolygon edited="0">
                 <wp:start x="0" y="0"/>
-                <wp:lineTo x="0" y="21179"/>
-                <wp:lineTo x="21508" y="21179"/>
-                <wp:lineTo x="21508" y="0"/>
+                <wp:lineTo x="0" y="21201"/>
+                <wp:lineTo x="21495" y="21201"/>
+                <wp:lineTo x="21495" y="0"/>
                 <wp:lineTo x="0" y="0"/>
               </wp:wrapPolygon>
             </wp:wrapThrough>
-            <wp:docPr id="323668262" name="Picture 9" descr="A screenshot of a computer&#10;&#10;Description automatically generated"/>
+            <wp:docPr id="323668262" name="Picture 9"/>
             <wp:cNvGraphicFramePr>
               <a:graphicFrameLocks xmlns:a="http://schemas.openxmlformats.org/drawingml/2006/main" noChangeAspect="1"/>
             </wp:cNvGraphicFramePr>
@@ -3441,11 +3306,11 @@
               <a:graphicData uri="http://schemas.openxmlformats.org/drawingml/2006/picture">
                 <pic:pic xmlns:pic="http://schemas.openxmlformats.org/drawingml/2006/picture">
                   <pic:nvPicPr>
-                    <pic:cNvPr id="323668262" name="Picture 9" descr="A screenshot of a computer&#10;&#10;Description automatically generated"/>
+                    <pic:cNvPr id="323668262" name="Picture 9"/>
                     <pic:cNvPicPr/>
                   </pic:nvPicPr>
                   <pic:blipFill>
-                    <a:blip r:embed="rId15">
+                    <a:blip r:embed="rId15" cstate="print">
                       <a:extLst>
                         <a:ext uri="{28A0092B-C50C-407E-A947-70E740481C1C}">
                           <a14:useLocalDpi xmlns:a14="http://schemas.microsoft.com/office/drawing/2010/main" val="0"/>
@@ -3459,7 +3324,7 @@
                   <pic:spPr>
                     <a:xfrm>
                       <a:off x="0" y="0"/>
-                      <a:ext cx="4495800" cy="1010285"/>
+                      <a:ext cx="5340985" cy="1203325"/>
                     </a:xfrm>
                     <a:prstGeom prst="rect">
                       <a:avLst/>
@@ -3489,11 +3354,17 @@
       <w:pPr>
         <w:rPr>
           <w:rFonts w:ascii="Calibri" w:hAnsi="Calibri" w:cs="Calibri"/>
+        </w:rPr>
+      </w:pPr>
+    </w:p>
+    <w:p>
+      <w:pPr>
+        <w:rPr>
+          <w:rFonts w:ascii="Calibri" w:hAnsi="Calibri" w:cs="Calibri"/>
           <w:b/>
           <w:bCs/>
           <w:sz w:val="24"/>
           <w:szCs w:val="24"/>
-          <w:lang w:val="fr-BE"/>
         </w:rPr>
       </w:pPr>
     </w:p>
@@ -3505,7 +3376,6 @@
           <w:bCs/>
           <w:sz w:val="24"/>
           <w:szCs w:val="24"/>
-          <w:lang w:val="fr-BE"/>
         </w:rPr>
       </w:pPr>
     </w:p>
@@ -3517,7 +3387,6 @@
           <w:bCs/>
           <w:sz w:val="24"/>
           <w:szCs w:val="24"/>
-          <w:lang w:val="fr-BE"/>
         </w:rPr>
       </w:pPr>
     </w:p>
@@ -3529,7 +3398,6 @@
           <w:bCs/>
           <w:sz w:val="24"/>
           <w:szCs w:val="24"/>
-          <w:lang w:val="fr-BE"/>
         </w:rPr>
       </w:pPr>
     </w:p>
@@ -3541,7 +3409,6 @@
           <w:bCs/>
           <w:sz w:val="24"/>
           <w:szCs w:val="24"/>
-          <w:lang w:val="fr-BE"/>
         </w:rPr>
       </w:pPr>
       <w:r>
@@ -3620,7 +3487,6 @@
           <w:bCs/>
           <w:sz w:val="24"/>
           <w:szCs w:val="24"/>
-          <w:lang w:val="fr-BE"/>
         </w:rPr>
         <w:t>En cas de validation :</w:t>
       </w:r>
@@ -3629,7 +3495,6 @@
       <w:pPr>
         <w:rPr>
           <w:rFonts w:ascii="Calibri" w:hAnsi="Calibri" w:cs="Calibri"/>
-          <w:lang w:val="fr-BE"/>
         </w:rPr>
       </w:pPr>
       <w:r>
@@ -3637,7 +3502,6 @@
           <w:rFonts w:ascii="Calibri" w:hAnsi="Calibri" w:cs="Calibri"/>
           <w:sz w:val="24"/>
           <w:szCs w:val="24"/>
-          <w:lang w:val="fr-BE"/>
         </w:rPr>
         <w:t>Si le responsable clique sur valider, ce mail s’enverra :</w:t>
       </w:r>
@@ -3781,7 +3645,6 @@
           <w:rFonts w:ascii="Calibri" w:hAnsi="Calibri" w:cs="Calibri"/>
           <w:sz w:val="24"/>
           <w:szCs w:val="24"/>
-          <w:lang w:val="fr-BE"/>
         </w:rPr>
       </w:pPr>
     </w:p>
@@ -3791,7 +3654,6 @@
           <w:rFonts w:ascii="Calibri" w:hAnsi="Calibri" w:cs="Calibri"/>
           <w:sz w:val="24"/>
           <w:szCs w:val="24"/>
-          <w:lang w:val="fr-BE"/>
         </w:rPr>
       </w:pPr>
     </w:p>
@@ -3801,7 +3663,6 @@
           <w:rFonts w:ascii="Calibri" w:hAnsi="Calibri" w:cs="Calibri"/>
           <w:sz w:val="24"/>
           <w:szCs w:val="24"/>
-          <w:lang w:val="fr-BE"/>
         </w:rPr>
       </w:pPr>
     </w:p>
@@ -3811,7 +3672,6 @@
           <w:rFonts w:ascii="Calibri" w:hAnsi="Calibri" w:cs="Calibri"/>
           <w:sz w:val="24"/>
           <w:szCs w:val="24"/>
-          <w:lang w:val="fr-BE"/>
         </w:rPr>
       </w:pPr>
     </w:p>
@@ -3821,7 +3681,6 @@
           <w:rFonts w:ascii="Calibri" w:hAnsi="Calibri" w:cs="Calibri"/>
           <w:sz w:val="24"/>
           <w:szCs w:val="24"/>
-          <w:lang w:val="fr-BE"/>
         </w:rPr>
       </w:pPr>
     </w:p>
@@ -3831,7 +3690,6 @@
           <w:rFonts w:ascii="Calibri" w:hAnsi="Calibri" w:cs="Calibri"/>
           <w:sz w:val="24"/>
           <w:szCs w:val="24"/>
-          <w:lang w:val="fr-BE"/>
         </w:rPr>
       </w:pPr>
     </w:p>
@@ -3841,7 +3699,6 @@
           <w:rFonts w:ascii="Calibri" w:hAnsi="Calibri" w:cs="Calibri"/>
           <w:sz w:val="24"/>
           <w:szCs w:val="24"/>
-          <w:lang w:val="fr-BE"/>
         </w:rPr>
       </w:pPr>
     </w:p>
@@ -3851,7 +3708,6 @@
           <w:rFonts w:ascii="Calibri" w:hAnsi="Calibri" w:cs="Calibri"/>
           <w:sz w:val="24"/>
           <w:szCs w:val="24"/>
-          <w:lang w:val="fr-BE"/>
         </w:rPr>
       </w:pPr>
     </w:p>
@@ -3861,7 +3717,6 @@
           <w:rFonts w:ascii="Calibri" w:hAnsi="Calibri" w:cs="Calibri"/>
           <w:sz w:val="24"/>
           <w:szCs w:val="24"/>
-          <w:lang w:val="fr-BE"/>
         </w:rPr>
       </w:pPr>
     </w:p>
@@ -3871,7 +3726,6 @@
           <w:rFonts w:ascii="Calibri" w:hAnsi="Calibri" w:cs="Calibri"/>
           <w:sz w:val="24"/>
           <w:szCs w:val="24"/>
-          <w:lang w:val="fr-BE"/>
         </w:rPr>
       </w:pPr>
     </w:p>
@@ -3881,7 +3735,6 @@
           <w:rFonts w:ascii="Calibri" w:hAnsi="Calibri" w:cs="Calibri"/>
           <w:sz w:val="24"/>
           <w:szCs w:val="24"/>
-          <w:lang w:val="fr-BE"/>
         </w:rPr>
       </w:pPr>
     </w:p>
@@ -3891,7 +3744,6 @@
           <w:rFonts w:ascii="Calibri" w:hAnsi="Calibri" w:cs="Calibri"/>
           <w:sz w:val="24"/>
           <w:szCs w:val="24"/>
-          <w:lang w:val="fr-BE"/>
         </w:rPr>
       </w:pPr>
     </w:p>
@@ -3901,7 +3753,6 @@
           <w:rFonts w:ascii="Calibri" w:hAnsi="Calibri" w:cs="Calibri"/>
           <w:sz w:val="24"/>
           <w:szCs w:val="24"/>
-          <w:lang w:val="fr-BE"/>
         </w:rPr>
       </w:pPr>
       <w:r>
@@ -3909,16 +3760,40 @@
           <w:rFonts w:ascii="Calibri" w:hAnsi="Calibri" w:cs="Calibri"/>
           <w:sz w:val="24"/>
           <w:szCs w:val="24"/>
-          <w:lang w:val="fr-BE"/>
-        </w:rPr>
-        <w:t xml:space="preserve">Ensuite, pour enregistrer les informations dans le tableau Excel, il faut tout d’abord le créer (nommé ici « Inscriptions validées ». On y insère les colonnes que l’on souhaite enregistrer, dans notre exemple le nom, prénom, mail et sections choisies. </w:t>
-      </w:r>
-    </w:p>
-    <w:p>
-      <w:pPr>
-        <w:rPr>
-          <w:rFonts w:ascii="Calibri" w:hAnsi="Calibri" w:cs="Calibri"/>
-          <w:lang w:val="fr-BE"/>
+        </w:rPr>
+        <w:t xml:space="preserve">Ensuite, pour enregistrer les informations dans le tableau Excel, il faut tout d’abord le créer (nommé ici « Inscriptions validées ». </w:t>
+      </w:r>
+      <w:r>
+        <w:rPr>
+          <w:rFonts w:ascii="Calibri" w:hAnsi="Calibri" w:cs="Calibri"/>
+          <w:sz w:val="24"/>
+          <w:szCs w:val="24"/>
+        </w:rPr>
+        <w:t xml:space="preserve">On y insère un tableau vide comprenant 4 colonnes : nom, prénom, adresse mail et sections choisies. Dans le flux, on ajoute une étape basée sur l’outil </w:t>
+      </w:r>
+      <w:proofErr w:type="spellStart"/>
+      <w:r>
+        <w:rPr>
+          <w:rFonts w:ascii="Calibri" w:hAnsi="Calibri" w:cs="Calibri"/>
+          <w:sz w:val="24"/>
+          <w:szCs w:val="24"/>
+        </w:rPr>
+        <w:t>excel</w:t>
+      </w:r>
+      <w:proofErr w:type="spellEnd"/>
+      <w:r>
+        <w:rPr>
+          <w:rFonts w:ascii="Calibri" w:hAnsi="Calibri" w:cs="Calibri"/>
+          <w:sz w:val="24"/>
+          <w:szCs w:val="24"/>
+        </w:rPr>
+        <w:t>. Celui-ci nous permet d’ajouter une ligne à un tableau. Il suffit juste de le sélectionner et de remplir les colonnes avec les enregistrements dynamiques des informations données par le nouvel étudiant.</w:t>
+      </w:r>
+    </w:p>
+    <w:p>
+      <w:pPr>
+        <w:rPr>
+          <w:rFonts w:ascii="Calibri" w:hAnsi="Calibri" w:cs="Calibri"/>
         </w:rPr>
       </w:pPr>
       <w:r>
@@ -4002,14 +3877,12 @@
         <w:rPr>
           <w:rStyle w:val="normaltextrun"/>
           <w:rFonts w:ascii="Calibri" w:hAnsi="Calibri" w:cs="Calibri"/>
-          <w:lang w:val="fr-BE"/>
         </w:rPr>
       </w:pPr>
       <w:r>
         <w:rPr>
           <w:rFonts w:ascii="Calibri" w:hAnsi="Calibri" w:cs="Calibri"/>
           <w:noProof/>
-          <w:lang w:val="fr-BE"/>
         </w:rPr>
         <w:drawing>
           <wp:anchor distT="0" distB="0" distL="114300" distR="114300" simplePos="0" relativeHeight="251669504" behindDoc="0" locked="0" layoutInCell="1" allowOverlap="1" wp14:anchorId="0A642959" wp14:editId="23733626">
@@ -4835,61 +4708,34 @@
 <w:hdr xmlns:wpc="http://schemas.microsoft.com/office/word/2010/wordprocessingCanvas" xmlns:cx="http://schemas.microsoft.com/office/drawing/2014/chartex" xmlns:cx1="http://schemas.microsoft.com/office/drawing/2015/9/8/chartex" xmlns:cx2="http://schemas.microsoft.com/office/drawing/2015/10/21/chartex" xmlns:cx3="http://schemas.microsoft.com/office/drawing/2016/5/9/chartex" xmlns:cx4="http://schemas.microsoft.com/office/drawing/2016/5/10/chartex" xmlns:cx5="http://schemas.microsoft.com/office/drawing/2016/5/11/chartex" xmlns:cx6="http://schemas.microsoft.com/office/drawing/2016/5/12/chartex" xmlns:cx7="http://schemas.microsoft.com/office/drawing/2016/5/13/chartex" xmlns:cx8="http://schemas.microsoft.com/office/drawing/2016/5/14/chartex" xmlns:mc="http://schemas.openxmlformats.org/markup-compatibility/2006" xmlns:aink="http://schemas.microsoft.com/office/drawing/2016/ink" xmlns:am3d="http://schemas.microsoft.com/office/drawing/2017/model3d" xmlns:o="urn:schemas-microsoft-com:office:office" xmlns:oel="http://schemas.microsoft.com/office/2019/extlst" xmlns:r="http://schemas.openxmlformats.org/officeDocument/2006/relationships" xmlns:m="http://schemas.openxmlformats.org/officeDocument/2006/math" xmlns:v="urn:schemas-microsoft-com:vml" xmlns:wp14="http://schemas.microsoft.com/office/word/2010/wordprocessingDrawing" xmlns:wp="http://schemas.openxmlformats.org/drawingml/2006/wordprocessingDrawing" xmlns:w10="urn:schemas-microsoft-com:office:word" xmlns:w="http://schemas.openxmlformats.org/wordprocessingml/2006/main" xmlns:w14="http://schemas.microsoft.com/office/word/2010/wordml" xmlns:w15="http://schemas.microsoft.com/office/word/2012/wordml" xmlns:w16cex="http://schemas.microsoft.com/office/word/2018/wordml/cex" xmlns:w16cid="http://schemas.microsoft.com/office/word/2016/wordml/cid" xmlns:w16="http://schemas.microsoft.com/office/word/2018/wordml" xmlns:w16sdtdh="http://schemas.microsoft.com/office/word/2020/wordml/sdtdatahash" xmlns:w16se="http://schemas.microsoft.com/office/word/2015/wordml/symex" xmlns:wpg="http://schemas.microsoft.com/office/word/2010/wordprocessingGroup" xmlns:wpi="http://schemas.microsoft.com/office/word/2010/wordprocessingInk" xmlns:wne="http://schemas.microsoft.com/office/word/2006/wordml" xmlns:wps="http://schemas.microsoft.com/office/word/2010/wordprocessingShape" mc:Ignorable="w14 w15 w16se w16cid w16 w16cex w16sdtdh wp14">
   <w:p>
     <w:pPr>
-      <w:pStyle w:val="Header"/>
-      <w:rPr>
-        <w:lang w:val="fr-BE"/>
-      </w:rPr>
+      <w:pStyle w:val="En-tte"/>
     </w:pPr>
     <w:r>
-      <w:rPr>
-        <w:lang w:val="fr-BE"/>
-      </w:rPr>
       <w:t xml:space="preserve">Émilien Leroux </w:t>
     </w:r>
     <w:r>
-      <w:rPr>
-        <w:lang w:val="fr-BE"/>
-      </w:rPr>
       <w:tab/>
     </w:r>
     <w:r>
-      <w:rPr>
-        <w:lang w:val="fr-BE"/>
-      </w:rPr>
       <w:tab/>
       <w:t>Projet entreprise numérique</w:t>
     </w:r>
   </w:p>
   <w:p>
     <w:pPr>
-      <w:pStyle w:val="Header"/>
-      <w:rPr>
-        <w:lang w:val="fr-BE"/>
-      </w:rPr>
+      <w:pStyle w:val="En-tte"/>
     </w:pPr>
     <w:r>
-      <w:rPr>
-        <w:lang w:val="fr-BE"/>
-      </w:rPr>
       <w:t>Charlotte LUCAS</w:t>
     </w:r>
     <w:r>
-      <w:rPr>
-        <w:lang w:val="fr-BE"/>
-      </w:rPr>
       <w:tab/>
     </w:r>
     <w:r>
-      <w:rPr>
-        <w:lang w:val="fr-BE"/>
-      </w:rPr>
       <w:tab/>
       <w:t>1B IR-TI, groupe</w:t>
     </w:r>
     <w:r>
-      <w:rPr>
-        <w:lang w:val="fr-BE"/>
-      </w:rPr>
       <w:t xml:space="preserve"> G</w:t>
     </w:r>
   </w:p>
@@ -6254,7 +6100,7 @@
         <w:kern w:val="2"/>
         <w:sz w:val="22"/>
         <w:szCs w:val="22"/>
-        <w:lang w:eastAsia="en-US" w:bidi="ar-SA"/>
+        <w:lang w:val="fr-BE" w:eastAsia="en-US" w:bidi="ar-SA"/>
         <w14:ligatures w14:val="standardContextual"/>
       </w:rPr>
     </w:rPrDefault>
@@ -6646,13 +6492,13 @@
     <w:name w:val="Normal"/>
     <w:qFormat/>
   </w:style>
-  <w:style w:type="character" w:default="1" w:styleId="DefaultParagraphFont">
+  <w:style w:type="character" w:default="1" w:styleId="Policepardfaut">
     <w:name w:val="Default Paragraph Font"/>
     <w:uiPriority w:val="1"/>
     <w:semiHidden/>
     <w:unhideWhenUsed/>
   </w:style>
-  <w:style w:type="table" w:default="1" w:styleId="TableNormal">
+  <w:style w:type="table" w:default="1" w:styleId="TableauNormal">
     <w:name w:val="Normal Table"/>
     <w:uiPriority w:val="99"/>
     <w:semiHidden/>
@@ -6667,7 +6513,7 @@
       </w:tblCellMar>
     </w:tblPr>
   </w:style>
-  <w:style w:type="numbering" w:default="1" w:styleId="NoList">
+  <w:style w:type="numbering" w:default="1" w:styleId="Aucuneliste">
     <w:name w:val="No List"/>
     <w:uiPriority w:val="99"/>
     <w:semiHidden/>
@@ -6690,28 +6536,28 @@
   </w:style>
   <w:style w:type="character" w:customStyle="1" w:styleId="eop">
     <w:name w:val="eop"/>
-    <w:basedOn w:val="DefaultParagraphFont"/>
+    <w:basedOn w:val="Policepardfaut"/>
     <w:rsid w:val="00E74125"/>
   </w:style>
   <w:style w:type="character" w:customStyle="1" w:styleId="normaltextrun">
     <w:name w:val="normaltextrun"/>
-    <w:basedOn w:val="DefaultParagraphFont"/>
+    <w:basedOn w:val="Policepardfaut"/>
     <w:rsid w:val="00E74125"/>
   </w:style>
   <w:style w:type="character" w:customStyle="1" w:styleId="scxw2151636">
     <w:name w:val="scxw2151636"/>
-    <w:basedOn w:val="DefaultParagraphFont"/>
+    <w:basedOn w:val="Policepardfaut"/>
     <w:rsid w:val="00E74125"/>
   </w:style>
   <w:style w:type="character" w:customStyle="1" w:styleId="wacimagecontainer">
     <w:name w:val="wacimagecontainer"/>
-    <w:basedOn w:val="DefaultParagraphFont"/>
+    <w:basedOn w:val="Policepardfaut"/>
     <w:rsid w:val="00E74125"/>
   </w:style>
-  <w:style w:type="paragraph" w:styleId="Header">
+  <w:style w:type="paragraph" w:styleId="En-tte">
     <w:name w:val="header"/>
     <w:basedOn w:val="Normal"/>
-    <w:link w:val="HeaderChar"/>
+    <w:link w:val="En-tteCar"/>
     <w:uiPriority w:val="99"/>
     <w:unhideWhenUsed/>
     <w:rsid w:val="002F4FD1"/>
@@ -6723,17 +6569,17 @@
       <w:spacing w:after="0" w:line="240" w:lineRule="auto"/>
     </w:pPr>
   </w:style>
-  <w:style w:type="character" w:customStyle="1" w:styleId="HeaderChar">
-    <w:name w:val="Header Char"/>
-    <w:basedOn w:val="DefaultParagraphFont"/>
-    <w:link w:val="Header"/>
+  <w:style w:type="character" w:customStyle="1" w:styleId="En-tteCar">
+    <w:name w:val="En-tête Car"/>
+    <w:basedOn w:val="Policepardfaut"/>
+    <w:link w:val="En-tte"/>
     <w:uiPriority w:val="99"/>
     <w:rsid w:val="002F4FD1"/>
   </w:style>
-  <w:style w:type="paragraph" w:styleId="Footer">
+  <w:style w:type="paragraph" w:styleId="Pieddepage">
     <w:name w:val="footer"/>
     <w:basedOn w:val="Normal"/>
-    <w:link w:val="FooterChar"/>
+    <w:link w:val="PieddepageCar"/>
     <w:uiPriority w:val="99"/>
     <w:unhideWhenUsed/>
     <w:rsid w:val="002F4FD1"/>
@@ -6745,10 +6591,10 @@
       <w:spacing w:after="0" w:line="240" w:lineRule="auto"/>
     </w:pPr>
   </w:style>
-  <w:style w:type="character" w:customStyle="1" w:styleId="FooterChar">
-    <w:name w:val="Footer Char"/>
-    <w:basedOn w:val="DefaultParagraphFont"/>
-    <w:link w:val="Footer"/>
+  <w:style w:type="character" w:customStyle="1" w:styleId="PieddepageCar">
+    <w:name w:val="Pied de page Car"/>
+    <w:basedOn w:val="Policepardfaut"/>
+    <w:link w:val="Pieddepage"/>
     <w:uiPriority w:val="99"/>
     <w:rsid w:val="002F4FD1"/>
   </w:style>

</xml_diff>

<commit_message>
Commit fin (du brouillon peut-etre) du rapport.
</commit_message>
<xml_diff>
--- a/rapport.docx
+++ b/rapport.docx
@@ -3700,7 +3700,7 @@
           <w:noProof/>
         </w:rPr>
         <w:drawing>
-          <wp:anchor distT="0" distB="0" distL="114300" distR="114300" simplePos="0" relativeHeight="251668480" behindDoc="0" locked="0" layoutInCell="1" allowOverlap="1" wp14:anchorId="6EDEDBFF" wp14:editId="78F63BFC">
+          <wp:anchor distT="0" distB="0" distL="114300" distR="114300" simplePos="0" relativeHeight="251668480" behindDoc="0" locked="0" layoutInCell="1" allowOverlap="1" wp14:anchorId="6EDEDBFF" wp14:editId="5AA9DA0E">
             <wp:simplePos x="0" y="0"/>
             <wp:positionH relativeFrom="margin">
               <wp:posOffset>-14605</wp:posOffset>
@@ -4035,25 +4035,17 @@
       <w:pPr>
         <w:rPr>
           <w:rFonts w:ascii="Calibri" w:hAnsi="Calibri" w:cs="Calibri"/>
-          <w:b/>
-          <w:bCs/>
-        </w:rPr>
-      </w:pPr>
-      <w:r>
-        <w:rPr>
-          <w:rFonts w:ascii="Calibri" w:hAnsi="Calibri" w:cs="Calibri"/>
           <w:sz w:val="24"/>
           <w:szCs w:val="24"/>
         </w:rPr>
-        <w:t>Le dépassement</w:t>
-      </w:r>
+      </w:pPr>
       <w:r>
         <w:rPr>
           <w:rFonts w:ascii="Calibri" w:hAnsi="Calibri" w:cs="Calibri"/>
           <w:sz w:val="24"/>
           <w:szCs w:val="24"/>
         </w:rPr>
-        <w:t xml:space="preserve"> propose de mettre les informations demandées dans une liste SharePoint qui permettra ensuite d’envoyer une liste des inscrits par section aux professeurs attitrés, et ce de manière automatique au 1</w:t>
+        <w:t>Le dépassement propose de mettre les informations demandées dans une liste SharePoint qui permettra ensuite d’envoyer une liste des inscrits par section aux professeurs attitrés, et ce de manière automatique au 1</w:t>
       </w:r>
       <w:r>
         <w:rPr>
@@ -4072,11 +4064,1708 @@
         </w:rPr>
         <w:t xml:space="preserve"> septembre. Ces listes sont sous format puce dans le corps même de l’email : cela implique donc de pouvoir retirer les informations de la liste SharePoint et les placer d’une manière spécifique dans le mail.</w:t>
       </w:r>
-      <w:r>
-        <w:rPr>
-          <w:rFonts w:ascii="Calibri" w:hAnsi="Calibri" w:cs="Calibri"/>
-          <w:b/>
-          <w:bCs/>
+    </w:p>
+    <w:p>
+      <w:pPr>
+        <w:rPr>
+          <w:rFonts w:ascii="Calibri" w:hAnsi="Calibri" w:cs="Calibri"/>
+          <w:u w:val="single"/>
+        </w:rPr>
+      </w:pPr>
+      <w:r>
+        <w:rPr>
+          <w:rFonts w:ascii="Calibri" w:hAnsi="Calibri" w:cs="Calibri"/>
+          <w:u w:val="single"/>
+        </w:rPr>
+        <w:t xml:space="preserve">Première partie : La liste </w:t>
+      </w:r>
+      <w:proofErr w:type="spellStart"/>
+      <w:r>
+        <w:rPr>
+          <w:rFonts w:ascii="Calibri" w:hAnsi="Calibri" w:cs="Calibri"/>
+          <w:u w:val="single"/>
+        </w:rPr>
+        <w:t>sahrepoint</w:t>
+      </w:r>
+      <w:proofErr w:type="spellEnd"/>
+    </w:p>
+    <w:p>
+      <w:pPr>
+        <w:pStyle w:val="Paragraphedeliste"/>
+        <w:numPr>
+          <w:ilvl w:val="0"/>
+          <w:numId w:val="13"/>
+        </w:numPr>
+        <w:rPr>
+          <w:rFonts w:ascii="Calibri" w:hAnsi="Calibri" w:cs="Calibri"/>
+        </w:rPr>
+      </w:pPr>
+      <w:r>
+        <w:rPr>
+          <w:rFonts w:ascii="Calibri" w:hAnsi="Calibri" w:cs="Calibri"/>
+        </w:rPr>
+        <w:t xml:space="preserve">Créer la liste </w:t>
+      </w:r>
+      <w:proofErr w:type="spellStart"/>
+      <w:r>
+        <w:rPr>
+          <w:rFonts w:ascii="Calibri" w:hAnsi="Calibri" w:cs="Calibri"/>
+        </w:rPr>
+        <w:t>sharepoint</w:t>
+      </w:r>
+      <w:proofErr w:type="spellEnd"/>
+      <w:r>
+        <w:rPr>
+          <w:rFonts w:ascii="Calibri" w:hAnsi="Calibri" w:cs="Calibri"/>
+        </w:rPr>
+        <w:t xml:space="preserve">. (ATTENTION, on ne peut pas créer de site </w:t>
+      </w:r>
+      <w:proofErr w:type="spellStart"/>
+      <w:r>
+        <w:rPr>
+          <w:rFonts w:ascii="Calibri" w:hAnsi="Calibri" w:cs="Calibri"/>
+        </w:rPr>
+        <w:t>sharepoint</w:t>
+      </w:r>
+      <w:proofErr w:type="spellEnd"/>
+      <w:r>
+        <w:rPr>
+          <w:rFonts w:ascii="Calibri" w:hAnsi="Calibri" w:cs="Calibri"/>
+        </w:rPr>
+        <w:t xml:space="preserve">. </w:t>
+      </w:r>
+      <w:proofErr w:type="spellStart"/>
+      <w:r>
+        <w:rPr>
+          <w:rFonts w:ascii="Calibri" w:hAnsi="Calibri" w:cs="Calibri"/>
+        </w:rPr>
+        <w:t>Henallux</w:t>
+      </w:r>
+      <w:proofErr w:type="spellEnd"/>
+      <w:r>
+        <w:rPr>
+          <w:rFonts w:ascii="Calibri" w:hAnsi="Calibri" w:cs="Calibri"/>
+        </w:rPr>
+        <w:t xml:space="preserve"> propose déjà trois sites mais nous ne pouvons créer aucune liste sur ces sites. Nous devons donc créer une liste qui ne sera sur aucun sites, ceci va impacter quelque chose plus tard.)</w:t>
+      </w:r>
+    </w:p>
+    <w:p>
+      <w:pPr>
+        <w:rPr>
+          <w:rFonts w:ascii="Calibri" w:hAnsi="Calibri" w:cs="Calibri"/>
+        </w:rPr>
+      </w:pPr>
+      <w:r>
+        <w:rPr>
+          <w:rFonts w:ascii="Calibri" w:hAnsi="Calibri" w:cs="Calibri"/>
+          <w:noProof/>
+        </w:rPr>
+        <w:drawing>
+          <wp:inline distT="0" distB="0" distL="0" distR="0" wp14:anchorId="52E857E2" wp14:editId="7E0DFC0F">
+            <wp:extent cx="5731510" cy="2863850"/>
+            <wp:effectExtent l="0" t="0" r="2540" b="0"/>
+            <wp:docPr id="777143626" name="Image 1" descr="Une image contenant texte, capture d’écran, logiciel, Page web&#10;&#10;Description générée automatiquement"/>
+            <wp:cNvGraphicFramePr>
+              <a:graphicFrameLocks xmlns:a="http://schemas.openxmlformats.org/drawingml/2006/main" noChangeAspect="1"/>
+            </wp:cNvGraphicFramePr>
+            <a:graphic xmlns:a="http://schemas.openxmlformats.org/drawingml/2006/main">
+              <a:graphicData uri="http://schemas.openxmlformats.org/drawingml/2006/picture">
+                <pic:pic xmlns:pic="http://schemas.openxmlformats.org/drawingml/2006/picture">
+                  <pic:nvPicPr>
+                    <pic:cNvPr id="777143626" name="Image 1" descr="Une image contenant texte, capture d’écran, logiciel, Page web&#10;&#10;Description générée automatiquement"/>
+                    <pic:cNvPicPr/>
+                  </pic:nvPicPr>
+                  <pic:blipFill>
+                    <a:blip r:embed="rId20" cstate="print">
+                      <a:extLst>
+                        <a:ext uri="{28A0092B-C50C-407E-A947-70E740481C1C}">
+                          <a14:useLocalDpi xmlns:a14="http://schemas.microsoft.com/office/drawing/2010/main" val="0"/>
+                        </a:ext>
+                      </a:extLst>
+                    </a:blip>
+                    <a:stretch>
+                      <a:fillRect/>
+                    </a:stretch>
+                  </pic:blipFill>
+                  <pic:spPr>
+                    <a:xfrm>
+                      <a:off x="0" y="0"/>
+                      <a:ext cx="5731510" cy="2863850"/>
+                    </a:xfrm>
+                    <a:prstGeom prst="rect">
+                      <a:avLst/>
+                    </a:prstGeom>
+                  </pic:spPr>
+                </pic:pic>
+              </a:graphicData>
+            </a:graphic>
+          </wp:inline>
+        </w:drawing>
+      </w:r>
+    </w:p>
+    <w:p>
+      <w:pPr>
+        <w:rPr>
+          <w:rFonts w:ascii="Calibri" w:hAnsi="Calibri" w:cs="Calibri"/>
+        </w:rPr>
+      </w:pPr>
+      <w:r>
+        <w:rPr>
+          <w:rFonts w:ascii="Calibri" w:hAnsi="Calibri" w:cs="Calibri"/>
+        </w:rPr>
+        <w:t xml:space="preserve">Il est possible de créer une liste en fonction d’un tableau </w:t>
+      </w:r>
+      <w:proofErr w:type="spellStart"/>
+      <w:r>
+        <w:rPr>
+          <w:rFonts w:ascii="Calibri" w:hAnsi="Calibri" w:cs="Calibri"/>
+        </w:rPr>
+        <w:t>excel</w:t>
+      </w:r>
+      <w:proofErr w:type="spellEnd"/>
+      <w:r>
+        <w:rPr>
+          <w:rFonts w:ascii="Calibri" w:hAnsi="Calibri" w:cs="Calibri"/>
+        </w:rPr>
+        <w:t>, mais nous allons en créer une simple vierge que nous allons automatiser dans le flux.</w:t>
+      </w:r>
+    </w:p>
+    <w:p>
+      <w:pPr>
+        <w:rPr>
+          <w:rFonts w:ascii="Calibri" w:hAnsi="Calibri" w:cs="Calibri"/>
+        </w:rPr>
+      </w:pPr>
+    </w:p>
+    <w:p>
+      <w:pPr>
+        <w:rPr>
+          <w:rFonts w:ascii="Calibri" w:hAnsi="Calibri" w:cs="Calibri"/>
+        </w:rPr>
+      </w:pPr>
+      <w:r>
+        <w:rPr>
+          <w:rFonts w:ascii="Calibri" w:hAnsi="Calibri" w:cs="Calibri"/>
+          <w:noProof/>
+        </w:rPr>
+        <w:drawing>
+          <wp:inline distT="0" distB="0" distL="0" distR="0" wp14:anchorId="2AF3A53F" wp14:editId="35D66C85">
+            <wp:extent cx="5731510" cy="1677670"/>
+            <wp:effectExtent l="0" t="0" r="2540" b="0"/>
+            <wp:docPr id="1393498712" name="Image 2" descr="Une image contenant texte, capture d’écran, Police, conception&#10;&#10;Description générée automatiquement"/>
+            <wp:cNvGraphicFramePr>
+              <a:graphicFrameLocks xmlns:a="http://schemas.openxmlformats.org/drawingml/2006/main" noChangeAspect="1"/>
+            </wp:cNvGraphicFramePr>
+            <a:graphic xmlns:a="http://schemas.openxmlformats.org/drawingml/2006/main">
+              <a:graphicData uri="http://schemas.openxmlformats.org/drawingml/2006/picture">
+                <pic:pic xmlns:pic="http://schemas.openxmlformats.org/drawingml/2006/picture">
+                  <pic:nvPicPr>
+                    <pic:cNvPr id="1393498712" name="Image 2" descr="Une image contenant texte, capture d’écran, Police, conception&#10;&#10;Description générée automatiquement"/>
+                    <pic:cNvPicPr/>
+                  </pic:nvPicPr>
+                  <pic:blipFill>
+                    <a:blip r:embed="rId21">
+                      <a:extLst>
+                        <a:ext uri="{28A0092B-C50C-407E-A947-70E740481C1C}">
+                          <a14:useLocalDpi xmlns:a14="http://schemas.microsoft.com/office/drawing/2010/main" val="0"/>
+                        </a:ext>
+                      </a:extLst>
+                    </a:blip>
+                    <a:stretch>
+                      <a:fillRect/>
+                    </a:stretch>
+                  </pic:blipFill>
+                  <pic:spPr>
+                    <a:xfrm>
+                      <a:off x="0" y="0"/>
+                      <a:ext cx="5731510" cy="1677670"/>
+                    </a:xfrm>
+                    <a:prstGeom prst="rect">
+                      <a:avLst/>
+                    </a:prstGeom>
+                  </pic:spPr>
+                </pic:pic>
+              </a:graphicData>
+            </a:graphic>
+          </wp:inline>
+        </w:drawing>
+      </w:r>
+    </w:p>
+    <w:p>
+      <w:pPr>
+        <w:rPr>
+          <w:rFonts w:ascii="Calibri" w:hAnsi="Calibri" w:cs="Calibri"/>
+        </w:rPr>
+      </w:pPr>
+    </w:p>
+    <w:p>
+      <w:pPr>
+        <w:rPr>
+          <w:rFonts w:ascii="Calibri" w:hAnsi="Calibri" w:cs="Calibri"/>
+        </w:rPr>
+      </w:pPr>
+      <w:r>
+        <w:rPr>
+          <w:rFonts w:ascii="Calibri" w:hAnsi="Calibri" w:cs="Calibri"/>
+        </w:rPr>
+        <w:lastRenderedPageBreak/>
+        <w:t>On va créer 4 colonnes dans la liste, chacune correspondant aux réponses entrées par le nouvel inscrit.</w:t>
+      </w:r>
+    </w:p>
+    <w:p>
+      <w:pPr>
+        <w:rPr>
+          <w:rFonts w:ascii="Calibri" w:hAnsi="Calibri" w:cs="Calibri"/>
+        </w:rPr>
+      </w:pPr>
+      <w:r>
+        <w:rPr>
+          <w:rFonts w:ascii="Calibri" w:hAnsi="Calibri" w:cs="Calibri"/>
+          <w:noProof/>
+        </w:rPr>
+        <w:drawing>
+          <wp:inline distT="0" distB="0" distL="0" distR="0" wp14:anchorId="1D8ED6DD" wp14:editId="66370E3F">
+            <wp:extent cx="5731510" cy="4770755"/>
+            <wp:effectExtent l="0" t="0" r="2540" b="0"/>
+            <wp:docPr id="2101591880" name="Image 3" descr="Une image contenant texte, capture d’écran, logiciel, Page web&#10;&#10;Description générée automatiquement"/>
+            <wp:cNvGraphicFramePr>
+              <a:graphicFrameLocks xmlns:a="http://schemas.openxmlformats.org/drawingml/2006/main" noChangeAspect="1"/>
+            </wp:cNvGraphicFramePr>
+            <a:graphic xmlns:a="http://schemas.openxmlformats.org/drawingml/2006/main">
+              <a:graphicData uri="http://schemas.openxmlformats.org/drawingml/2006/picture">
+                <pic:pic xmlns:pic="http://schemas.openxmlformats.org/drawingml/2006/picture">
+                  <pic:nvPicPr>
+                    <pic:cNvPr id="2101591880" name="Image 3" descr="Une image contenant texte, capture d’écran, logiciel, Page web&#10;&#10;Description générée automatiquement"/>
+                    <pic:cNvPicPr/>
+                  </pic:nvPicPr>
+                  <pic:blipFill>
+                    <a:blip r:embed="rId22">
+                      <a:extLst>
+                        <a:ext uri="{28A0092B-C50C-407E-A947-70E740481C1C}">
+                          <a14:useLocalDpi xmlns:a14="http://schemas.microsoft.com/office/drawing/2010/main" val="0"/>
+                        </a:ext>
+                      </a:extLst>
+                    </a:blip>
+                    <a:stretch>
+                      <a:fillRect/>
+                    </a:stretch>
+                  </pic:blipFill>
+                  <pic:spPr>
+                    <a:xfrm>
+                      <a:off x="0" y="0"/>
+                      <a:ext cx="5731510" cy="4770755"/>
+                    </a:xfrm>
+                    <a:prstGeom prst="rect">
+                      <a:avLst/>
+                    </a:prstGeom>
+                  </pic:spPr>
+                </pic:pic>
+              </a:graphicData>
+            </a:graphic>
+          </wp:inline>
+        </w:drawing>
+      </w:r>
+    </w:p>
+    <w:p>
+      <w:pPr>
+        <w:rPr>
+          <w:rFonts w:ascii="Calibri" w:hAnsi="Calibri" w:cs="Calibri"/>
+        </w:rPr>
+      </w:pPr>
+      <w:r>
+        <w:rPr>
+          <w:rFonts w:ascii="Calibri" w:hAnsi="Calibri" w:cs="Calibri"/>
+        </w:rPr>
+        <w:t>Voici la liste créée avec les colonnes. Vu que le nom a été entré en premier, il est nommé comme colonne titre.</w:t>
+      </w:r>
+    </w:p>
+    <w:p>
+      <w:pPr>
+        <w:rPr>
+          <w:rFonts w:ascii="Calibri" w:hAnsi="Calibri" w:cs="Calibri"/>
+        </w:rPr>
+      </w:pPr>
+      <w:r>
+        <w:rPr>
+          <w:rFonts w:ascii="Calibri" w:hAnsi="Calibri" w:cs="Calibri"/>
+          <w:noProof/>
+        </w:rPr>
+        <w:drawing>
+          <wp:inline distT="0" distB="0" distL="0" distR="0" wp14:anchorId="6B066D28" wp14:editId="6DCCFDF4">
+            <wp:extent cx="5731510" cy="411808"/>
+            <wp:effectExtent l="0" t="0" r="0" b="7620"/>
+            <wp:docPr id="183960527" name="Image 4"/>
+            <wp:cNvGraphicFramePr>
+              <a:graphicFrameLocks xmlns:a="http://schemas.openxmlformats.org/drawingml/2006/main" noChangeAspect="1"/>
+            </wp:cNvGraphicFramePr>
+            <a:graphic xmlns:a="http://schemas.openxmlformats.org/drawingml/2006/main">
+              <a:graphicData uri="http://schemas.openxmlformats.org/drawingml/2006/picture">
+                <pic:pic xmlns:pic="http://schemas.openxmlformats.org/drawingml/2006/picture">
+                  <pic:nvPicPr>
+                    <pic:cNvPr id="183960527" name="Image 4"/>
+                    <pic:cNvPicPr/>
+                  </pic:nvPicPr>
+                  <pic:blipFill>
+                    <a:blip r:embed="rId23" cstate="print">
+                      <a:extLst>
+                        <a:ext uri="{28A0092B-C50C-407E-A947-70E740481C1C}">
+                          <a14:useLocalDpi xmlns:a14="http://schemas.microsoft.com/office/drawing/2010/main" val="0"/>
+                        </a:ext>
+                      </a:extLst>
+                    </a:blip>
+                    <a:stretch>
+                      <a:fillRect/>
+                    </a:stretch>
+                  </pic:blipFill>
+                  <pic:spPr>
+                    <a:xfrm>
+                      <a:off x="0" y="0"/>
+                      <a:ext cx="5731510" cy="411808"/>
+                    </a:xfrm>
+                    <a:prstGeom prst="rect">
+                      <a:avLst/>
+                    </a:prstGeom>
+                  </pic:spPr>
+                </pic:pic>
+              </a:graphicData>
+            </a:graphic>
+          </wp:inline>
+        </w:drawing>
+      </w:r>
+    </w:p>
+    <w:p>
+      <w:pPr>
+        <w:rPr>
+          <w:rFonts w:ascii="Calibri" w:hAnsi="Calibri" w:cs="Calibri"/>
+        </w:rPr>
+      </w:pPr>
+    </w:p>
+    <w:p>
+      <w:pPr>
+        <w:rPr>
+          <w:rFonts w:ascii="Calibri" w:hAnsi="Calibri" w:cs="Calibri"/>
+        </w:rPr>
+      </w:pPr>
+    </w:p>
+    <w:p>
+      <w:pPr>
+        <w:rPr>
+          <w:rFonts w:ascii="Calibri" w:hAnsi="Calibri" w:cs="Calibri"/>
+        </w:rPr>
+      </w:pPr>
+    </w:p>
+    <w:p>
+      <w:pPr>
+        <w:rPr>
+          <w:rFonts w:ascii="Calibri" w:hAnsi="Calibri" w:cs="Calibri"/>
+        </w:rPr>
+      </w:pPr>
+    </w:p>
+    <w:p>
+      <w:pPr>
+        <w:rPr>
+          <w:rFonts w:ascii="Calibri" w:hAnsi="Calibri" w:cs="Calibri"/>
+        </w:rPr>
+      </w:pPr>
+    </w:p>
+    <w:p>
+      <w:pPr>
+        <w:rPr>
+          <w:rFonts w:ascii="Calibri" w:hAnsi="Calibri" w:cs="Calibri"/>
+        </w:rPr>
+      </w:pPr>
+    </w:p>
+    <w:p>
+      <w:pPr>
+        <w:rPr>
+          <w:rFonts w:ascii="Calibri" w:hAnsi="Calibri" w:cs="Calibri"/>
+        </w:rPr>
+      </w:pPr>
+    </w:p>
+    <w:p>
+      <w:pPr>
+        <w:rPr>
+          <w:rFonts w:ascii="Calibri" w:hAnsi="Calibri" w:cs="Calibri"/>
+        </w:rPr>
+      </w:pPr>
+    </w:p>
+    <w:p>
+      <w:pPr>
+        <w:pStyle w:val="Paragraphedeliste"/>
+        <w:rPr>
+          <w:rFonts w:ascii="Calibri" w:hAnsi="Calibri" w:cs="Calibri"/>
+        </w:rPr>
+      </w:pPr>
+    </w:p>
+    <w:p>
+      <w:pPr>
+        <w:pStyle w:val="Paragraphedeliste"/>
+        <w:numPr>
+          <w:ilvl w:val="0"/>
+          <w:numId w:val="13"/>
+        </w:numPr>
+        <w:rPr>
+          <w:rFonts w:ascii="Calibri" w:hAnsi="Calibri" w:cs="Calibri"/>
+        </w:rPr>
+      </w:pPr>
+      <w:r>
+        <w:rPr>
+          <w:rFonts w:ascii="Calibri" w:hAnsi="Calibri" w:cs="Calibri"/>
+        </w:rPr>
+        <w:lastRenderedPageBreak/>
+        <w:t>Ajouter automatiquement les nouveaux inscrits à la liste via le flux</w:t>
+      </w:r>
+    </w:p>
+    <w:p>
+      <w:pPr>
+        <w:rPr>
+          <w:rFonts w:ascii="Calibri" w:hAnsi="Calibri" w:cs="Calibri"/>
+        </w:rPr>
+      </w:pPr>
+      <w:r>
+        <w:rPr>
+          <w:rFonts w:ascii="Calibri" w:hAnsi="Calibri" w:cs="Calibri"/>
+        </w:rPr>
+        <w:t xml:space="preserve">Nous allons ajouter l’étape </w:t>
+      </w:r>
+      <w:r>
+        <w:rPr>
+          <w:rFonts w:ascii="Calibri" w:hAnsi="Calibri" w:cs="Calibri"/>
+        </w:rPr>
+        <w:t xml:space="preserve">« Ajouter un élément » de l’outil </w:t>
+      </w:r>
+      <w:proofErr w:type="spellStart"/>
+      <w:r>
+        <w:rPr>
+          <w:rFonts w:ascii="Calibri" w:hAnsi="Calibri" w:cs="Calibri"/>
+        </w:rPr>
+        <w:t>sharepoint</w:t>
+      </w:r>
+      <w:proofErr w:type="spellEnd"/>
+      <w:r>
+        <w:rPr>
+          <w:rFonts w:ascii="Calibri" w:hAnsi="Calibri" w:cs="Calibri"/>
+        </w:rPr>
+        <w:t xml:space="preserve"> en dessous de l’étape permettant d’ajouter une ligne dans le tableau </w:t>
+      </w:r>
+      <w:proofErr w:type="spellStart"/>
+      <w:r>
+        <w:rPr>
+          <w:rFonts w:ascii="Calibri" w:hAnsi="Calibri" w:cs="Calibri"/>
+        </w:rPr>
+        <w:t>excel</w:t>
+      </w:r>
+      <w:proofErr w:type="spellEnd"/>
+      <w:r>
+        <w:rPr>
+          <w:rFonts w:ascii="Calibri" w:hAnsi="Calibri" w:cs="Calibri"/>
+        </w:rPr>
+        <w:t xml:space="preserve">. </w:t>
+      </w:r>
+      <w:r>
+        <w:rPr>
+          <w:rFonts w:ascii="Calibri" w:hAnsi="Calibri" w:cs="Calibri"/>
+        </w:rPr>
+        <w:t xml:space="preserve">Comme mentionné précédemment, si on ne créer pas la liste sur un des sites proposés à la création mes juste dans « mes listes », il faudra entrer manuellement le site où se trouve cette liste dans votre </w:t>
+      </w:r>
+      <w:proofErr w:type="spellStart"/>
+      <w:r>
+        <w:rPr>
+          <w:rFonts w:ascii="Calibri" w:hAnsi="Calibri" w:cs="Calibri"/>
+        </w:rPr>
+        <w:t>sharepoint</w:t>
+      </w:r>
+      <w:proofErr w:type="spellEnd"/>
+      <w:r>
+        <w:rPr>
+          <w:rFonts w:ascii="Calibri" w:hAnsi="Calibri" w:cs="Calibri"/>
+        </w:rPr>
+        <w:t xml:space="preserve">. Pour remplir les colonnes, par les </w:t>
+      </w:r>
+      <w:r>
+        <w:rPr>
+          <w:rFonts w:ascii="Calibri" w:hAnsi="Calibri" w:cs="Calibri"/>
+        </w:rPr>
+        <w:t>informations</w:t>
+      </w:r>
+      <w:r>
+        <w:rPr>
+          <w:rFonts w:ascii="Calibri" w:hAnsi="Calibri" w:cs="Calibri"/>
+        </w:rPr>
+        <w:t xml:space="preserve"> collectées par le formulaire.</w:t>
+      </w:r>
+    </w:p>
+    <w:p>
+      <w:pPr>
+        <w:rPr>
+          <w:rFonts w:ascii="Calibri" w:hAnsi="Calibri" w:cs="Calibri"/>
+        </w:rPr>
+      </w:pPr>
+      <w:r>
+        <w:rPr>
+          <w:rFonts w:ascii="Calibri" w:hAnsi="Calibri" w:cs="Calibri"/>
+          <w:noProof/>
+        </w:rPr>
+        <w:drawing>
+          <wp:inline distT="0" distB="0" distL="0" distR="0" wp14:anchorId="453DAE19" wp14:editId="7056AE31">
+            <wp:extent cx="2736273" cy="1729892"/>
+            <wp:effectExtent l="0" t="0" r="6985" b="3810"/>
+            <wp:docPr id="92262540" name="Image 5" descr="Une image contenant texte, capture d’écran, logiciel, nombre&#10;&#10;Description générée automatiquement"/>
+            <wp:cNvGraphicFramePr>
+              <a:graphicFrameLocks xmlns:a="http://schemas.openxmlformats.org/drawingml/2006/main" noChangeAspect="1"/>
+            </wp:cNvGraphicFramePr>
+            <a:graphic xmlns:a="http://schemas.openxmlformats.org/drawingml/2006/main">
+              <a:graphicData uri="http://schemas.openxmlformats.org/drawingml/2006/picture">
+                <pic:pic xmlns:pic="http://schemas.openxmlformats.org/drawingml/2006/picture">
+                  <pic:nvPicPr>
+                    <pic:cNvPr id="92262540" name="Image 5" descr="Une image contenant texte, capture d’écran, logiciel, nombre&#10;&#10;Description générée automatiquement"/>
+                    <pic:cNvPicPr/>
+                  </pic:nvPicPr>
+                  <pic:blipFill>
+                    <a:blip r:embed="rId24">
+                      <a:extLst>
+                        <a:ext uri="{28A0092B-C50C-407E-A947-70E740481C1C}">
+                          <a14:useLocalDpi xmlns:a14="http://schemas.microsoft.com/office/drawing/2010/main" val="0"/>
+                        </a:ext>
+                      </a:extLst>
+                    </a:blip>
+                    <a:stretch>
+                      <a:fillRect/>
+                    </a:stretch>
+                  </pic:blipFill>
+                  <pic:spPr>
+                    <a:xfrm>
+                      <a:off x="0" y="0"/>
+                      <a:ext cx="2750534" cy="1738908"/>
+                    </a:xfrm>
+                    <a:prstGeom prst="rect">
+                      <a:avLst/>
+                    </a:prstGeom>
+                  </pic:spPr>
+                </pic:pic>
+              </a:graphicData>
+            </a:graphic>
+          </wp:inline>
+        </w:drawing>
+      </w:r>
+    </w:p>
+    <w:p>
+      <w:pPr>
+        <w:rPr>
+          <w:rFonts w:ascii="Calibri" w:hAnsi="Calibri" w:cs="Calibri"/>
+        </w:rPr>
+      </w:pPr>
+      <w:r>
+        <w:rPr>
+          <w:rFonts w:ascii="Calibri" w:hAnsi="Calibri" w:cs="Calibri"/>
+        </w:rPr>
+        <w:t xml:space="preserve"> Et voilà, vous avez une liste qui s’actualise au fur et à mesure que vous valider l’inscription des gens qui souhaitent s’inscrire à l’établissement.</w:t>
+      </w:r>
+    </w:p>
+    <w:p>
+      <w:pPr>
+        <w:rPr>
+          <w:rFonts w:ascii="Calibri" w:hAnsi="Calibri" w:cs="Calibri"/>
+        </w:rPr>
+      </w:pPr>
+    </w:p>
+    <w:p>
+      <w:pPr>
+        <w:rPr>
+          <w:rFonts w:ascii="Calibri" w:hAnsi="Calibri" w:cs="Calibri"/>
+        </w:rPr>
+      </w:pPr>
+      <w:r>
+        <w:rPr>
+          <w:rFonts w:ascii="Calibri" w:hAnsi="Calibri" w:cs="Calibri"/>
+          <w:u w:val="single"/>
+        </w:rPr>
+        <w:t>2</w:t>
+      </w:r>
+      <w:r>
+        <w:rPr>
+          <w:rFonts w:ascii="Calibri" w:hAnsi="Calibri" w:cs="Calibri"/>
+          <w:u w:val="single"/>
+          <w:vertAlign w:val="superscript"/>
+        </w:rPr>
+        <w:t>ème</w:t>
+      </w:r>
+      <w:r>
+        <w:rPr>
+          <w:rFonts w:ascii="Calibri" w:hAnsi="Calibri" w:cs="Calibri"/>
+          <w:u w:val="single"/>
+        </w:rPr>
+        <w:t xml:space="preserve"> partie : l’envoi de la liste des inscrits le 1</w:t>
+      </w:r>
+      <w:r>
+        <w:rPr>
+          <w:rFonts w:ascii="Calibri" w:hAnsi="Calibri" w:cs="Calibri"/>
+          <w:u w:val="single"/>
+          <w:vertAlign w:val="superscript"/>
+        </w:rPr>
+        <w:t>er</w:t>
+      </w:r>
+      <w:r>
+        <w:rPr>
+          <w:rFonts w:ascii="Calibri" w:hAnsi="Calibri" w:cs="Calibri"/>
+          <w:u w:val="single"/>
+        </w:rPr>
+        <w:t xml:space="preserve"> septembre</w:t>
+      </w:r>
+    </w:p>
+    <w:p>
+      <w:pPr>
+        <w:pStyle w:val="Paragraphedeliste"/>
+        <w:numPr>
+          <w:ilvl w:val="0"/>
+          <w:numId w:val="14"/>
+        </w:numPr>
+        <w:rPr>
+          <w:rFonts w:ascii="Calibri" w:hAnsi="Calibri" w:cs="Calibri"/>
+        </w:rPr>
+      </w:pPr>
+      <w:r>
+        <w:rPr>
+          <w:rFonts w:ascii="Calibri" w:hAnsi="Calibri" w:cs="Calibri"/>
+        </w:rPr>
+        <w:t xml:space="preserve">Créer un nouveau flux qui a pour élément déclencheur la date voulue </w:t>
+      </w:r>
+    </w:p>
+    <w:p>
+      <w:pPr>
+        <w:pStyle w:val="Paragraphedeliste"/>
+        <w:rPr>
+          <w:rFonts w:ascii="Calibri" w:hAnsi="Calibri" w:cs="Calibri"/>
+        </w:rPr>
+      </w:pPr>
+      <w:r>
+        <w:rPr>
+          <w:rFonts w:ascii="Calibri" w:hAnsi="Calibri" w:cs="Calibri"/>
+        </w:rPr>
+        <w:drawing>
+          <wp:inline distT="0" distB="0" distL="0" distR="0" wp14:anchorId="710E6542" wp14:editId="504F98ED">
+            <wp:extent cx="3848433" cy="1501270"/>
+            <wp:effectExtent l="0" t="0" r="0" b="3810"/>
+            <wp:docPr id="745750740" name="Image 1" descr="Une image contenant texte, capture d’écran, nombre, Police&#10;&#10;Description générée automatiquement"/>
+            <wp:cNvGraphicFramePr>
+              <a:graphicFrameLocks xmlns:a="http://schemas.openxmlformats.org/drawingml/2006/main" noChangeAspect="1"/>
+            </wp:cNvGraphicFramePr>
+            <a:graphic xmlns:a="http://schemas.openxmlformats.org/drawingml/2006/main">
+              <a:graphicData uri="http://schemas.openxmlformats.org/drawingml/2006/picture">
+                <pic:pic xmlns:pic="http://schemas.openxmlformats.org/drawingml/2006/picture">
+                  <pic:nvPicPr>
+                    <pic:cNvPr id="745750740" name="Image 1" descr="Une image contenant texte, capture d’écran, nombre, Police&#10;&#10;Description générée automatiquement"/>
+                    <pic:cNvPicPr/>
+                  </pic:nvPicPr>
+                  <pic:blipFill>
+                    <a:blip r:embed="rId25"/>
+                    <a:stretch>
+                      <a:fillRect/>
+                    </a:stretch>
+                  </pic:blipFill>
+                  <pic:spPr>
+                    <a:xfrm>
+                      <a:off x="0" y="0"/>
+                      <a:ext cx="3848433" cy="1501270"/>
+                    </a:xfrm>
+                    <a:prstGeom prst="rect">
+                      <a:avLst/>
+                    </a:prstGeom>
+                  </pic:spPr>
+                </pic:pic>
+              </a:graphicData>
+            </a:graphic>
+          </wp:inline>
+        </w:drawing>
+      </w:r>
+    </w:p>
+    <w:p>
+      <w:pPr>
+        <w:pStyle w:val="Paragraphedeliste"/>
+        <w:numPr>
+          <w:ilvl w:val="0"/>
+          <w:numId w:val="14"/>
+        </w:numPr>
+        <w:rPr>
+          <w:rFonts w:ascii="Calibri" w:hAnsi="Calibri" w:cs="Calibri"/>
+        </w:rPr>
+      </w:pPr>
+      <w:r>
+        <w:rPr>
+          <w:rFonts w:ascii="Calibri" w:hAnsi="Calibri" w:cs="Calibri"/>
+        </w:rPr>
+        <w:t>Initialiser une variable de chaine par section</w:t>
+      </w:r>
+    </w:p>
+    <w:p>
+      <w:pPr>
+        <w:pStyle w:val="Paragraphedeliste"/>
+        <w:rPr>
+          <w:rFonts w:ascii="Calibri" w:hAnsi="Calibri" w:cs="Calibri"/>
+        </w:rPr>
+      </w:pPr>
+      <w:r>
+        <w:rPr>
+          <w:rFonts w:ascii="Calibri" w:hAnsi="Calibri" w:cs="Calibri"/>
+        </w:rPr>
+        <w:drawing>
+          <wp:inline distT="0" distB="0" distL="0" distR="0" wp14:anchorId="7A02406E" wp14:editId="3416E6D3">
+            <wp:extent cx="2026920" cy="2756289"/>
+            <wp:effectExtent l="0" t="0" r="0" b="6350"/>
+            <wp:docPr id="1687953236" name="Image 1" descr="Une image contenant texte, capture d’écran, nombre, Parallèle&#10;&#10;Description générée automatiquement"/>
+            <wp:cNvGraphicFramePr>
+              <a:graphicFrameLocks xmlns:a="http://schemas.openxmlformats.org/drawingml/2006/main" noChangeAspect="1"/>
+            </wp:cNvGraphicFramePr>
+            <a:graphic xmlns:a="http://schemas.openxmlformats.org/drawingml/2006/main">
+              <a:graphicData uri="http://schemas.openxmlformats.org/drawingml/2006/picture">
+                <pic:pic xmlns:pic="http://schemas.openxmlformats.org/drawingml/2006/picture">
+                  <pic:nvPicPr>
+                    <pic:cNvPr id="1687953236" name="Image 1" descr="Une image contenant texte, capture d’écran, nombre, Parallèle&#10;&#10;Description générée automatiquement"/>
+                    <pic:cNvPicPr/>
+                  </pic:nvPicPr>
+                  <pic:blipFill>
+                    <a:blip r:embed="rId26"/>
+                    <a:stretch>
+                      <a:fillRect/>
+                    </a:stretch>
+                  </pic:blipFill>
+                  <pic:spPr>
+                    <a:xfrm>
+                      <a:off x="0" y="0"/>
+                      <a:ext cx="2048292" cy="2785351"/>
+                    </a:xfrm>
+                    <a:prstGeom prst="rect">
+                      <a:avLst/>
+                    </a:prstGeom>
+                  </pic:spPr>
+                </pic:pic>
+              </a:graphicData>
+            </a:graphic>
+          </wp:inline>
+        </w:drawing>
+      </w:r>
+    </w:p>
+    <w:p>
+      <w:pPr>
+        <w:pStyle w:val="Paragraphedeliste"/>
+        <w:numPr>
+          <w:ilvl w:val="0"/>
+          <w:numId w:val="14"/>
+        </w:numPr>
+        <w:rPr>
+          <w:rFonts w:ascii="Calibri" w:hAnsi="Calibri" w:cs="Calibri"/>
+        </w:rPr>
+      </w:pPr>
+      <w:r>
+        <w:rPr>
+          <w:rFonts w:ascii="Calibri" w:hAnsi="Calibri" w:cs="Calibri"/>
+        </w:rPr>
+        <w:lastRenderedPageBreak/>
+        <w:t xml:space="preserve">Renseigner les informations de la liste </w:t>
+      </w:r>
+      <w:proofErr w:type="spellStart"/>
+      <w:r>
+        <w:rPr>
+          <w:rFonts w:ascii="Calibri" w:hAnsi="Calibri" w:cs="Calibri"/>
+        </w:rPr>
+        <w:t>sharepoint</w:t>
+      </w:r>
+      <w:proofErr w:type="spellEnd"/>
+      <w:r>
+        <w:rPr>
+          <w:rFonts w:ascii="Calibri" w:hAnsi="Calibri" w:cs="Calibri"/>
+        </w:rPr>
+        <w:t xml:space="preserve"> au flux pour pouvoir les insérer dans les variables au moment voulu</w:t>
+      </w:r>
+    </w:p>
+    <w:p>
+      <w:pPr>
+        <w:pStyle w:val="Paragraphedeliste"/>
+        <w:rPr>
+          <w:rFonts w:ascii="Calibri" w:hAnsi="Calibri" w:cs="Calibri"/>
+        </w:rPr>
+      </w:pPr>
+      <w:r>
+        <w:rPr>
+          <w:rFonts w:ascii="Calibri" w:hAnsi="Calibri" w:cs="Calibri"/>
+        </w:rPr>
+        <w:drawing>
+          <wp:inline distT="0" distB="0" distL="0" distR="0" wp14:anchorId="33AE9867" wp14:editId="4C196A54">
+            <wp:extent cx="3825572" cy="1920406"/>
+            <wp:effectExtent l="0" t="0" r="3810" b="3810"/>
+            <wp:docPr id="2019871426" name="Image 1"/>
+            <wp:cNvGraphicFramePr>
+              <a:graphicFrameLocks xmlns:a="http://schemas.openxmlformats.org/drawingml/2006/main" noChangeAspect="1"/>
+            </wp:cNvGraphicFramePr>
+            <a:graphic xmlns:a="http://schemas.openxmlformats.org/drawingml/2006/main">
+              <a:graphicData uri="http://schemas.openxmlformats.org/drawingml/2006/picture">
+                <pic:pic xmlns:pic="http://schemas.openxmlformats.org/drawingml/2006/picture">
+                  <pic:nvPicPr>
+                    <pic:cNvPr id="2019871426" name=""/>
+                    <pic:cNvPicPr/>
+                  </pic:nvPicPr>
+                  <pic:blipFill>
+                    <a:blip r:embed="rId27"/>
+                    <a:stretch>
+                      <a:fillRect/>
+                    </a:stretch>
+                  </pic:blipFill>
+                  <pic:spPr>
+                    <a:xfrm>
+                      <a:off x="0" y="0"/>
+                      <a:ext cx="3825572" cy="1920406"/>
+                    </a:xfrm>
+                    <a:prstGeom prst="rect">
+                      <a:avLst/>
+                    </a:prstGeom>
+                  </pic:spPr>
+                </pic:pic>
+              </a:graphicData>
+            </a:graphic>
+          </wp:inline>
+        </w:drawing>
+      </w:r>
+    </w:p>
+    <w:p>
+      <w:pPr>
+        <w:pStyle w:val="Paragraphedeliste"/>
+        <w:numPr>
+          <w:ilvl w:val="0"/>
+          <w:numId w:val="14"/>
+        </w:numPr>
+        <w:rPr>
+          <w:rFonts w:ascii="Calibri" w:hAnsi="Calibri" w:cs="Calibri"/>
+        </w:rPr>
+      </w:pPr>
+      <w:r>
+        <w:rPr>
+          <w:rFonts w:ascii="Calibri" w:hAnsi="Calibri" w:cs="Calibri"/>
+        </w:rPr>
+        <w:t xml:space="preserve">Créer une boucle permettant de </w:t>
+      </w:r>
+      <w:r>
+        <w:rPr>
+          <w:rFonts w:ascii="Calibri" w:hAnsi="Calibri" w:cs="Calibri"/>
+        </w:rPr>
+        <w:t xml:space="preserve">faire plusieurs actions pour chaque éléments de la liste et rajouter une autre étape de contrôle de condition cette fois-ci pour sortir de la boucle si la section correspondant à l’élément </w:t>
+      </w:r>
+      <w:r>
+        <w:rPr>
+          <w:rFonts w:ascii="Calibri" w:hAnsi="Calibri" w:cs="Calibri"/>
+        </w:rPr>
+        <w:t xml:space="preserve">actuel </w:t>
+      </w:r>
+      <w:r>
+        <w:rPr>
+          <w:rFonts w:ascii="Calibri" w:hAnsi="Calibri" w:cs="Calibri"/>
+        </w:rPr>
+        <w:t>est égal à « informatique »</w:t>
+      </w:r>
+      <w:r>
+        <w:rPr>
+          <w:noProof/>
+        </w:rPr>
+        <w:t xml:space="preserve"> </w:t>
+      </w:r>
+      <w:r>
+        <w:rPr>
+          <w:rFonts w:ascii="Calibri" w:hAnsi="Calibri" w:cs="Calibri"/>
+        </w:rPr>
+        <w:drawing>
+          <wp:inline distT="0" distB="0" distL="0" distR="0" wp14:anchorId="12614A6B" wp14:editId="4782C6CF">
+            <wp:extent cx="5731510" cy="1590040"/>
+            <wp:effectExtent l="0" t="0" r="2540" b="0"/>
+            <wp:docPr id="1807906897" name="Image 1" descr="Une image contenant capture d’écran, texte, logiciel, Page web&#10;&#10;Description générée automatiquement"/>
+            <wp:cNvGraphicFramePr>
+              <a:graphicFrameLocks xmlns:a="http://schemas.openxmlformats.org/drawingml/2006/main" noChangeAspect="1"/>
+            </wp:cNvGraphicFramePr>
+            <a:graphic xmlns:a="http://schemas.openxmlformats.org/drawingml/2006/main">
+              <a:graphicData uri="http://schemas.openxmlformats.org/drawingml/2006/picture">
+                <pic:pic xmlns:pic="http://schemas.openxmlformats.org/drawingml/2006/picture">
+                  <pic:nvPicPr>
+                    <pic:cNvPr id="1807906897" name="Image 1" descr="Une image contenant capture d’écran, texte, logiciel, Page web&#10;&#10;Description générée automatiquement"/>
+                    <pic:cNvPicPr/>
+                  </pic:nvPicPr>
+                  <pic:blipFill>
+                    <a:blip r:embed="rId28"/>
+                    <a:stretch>
+                      <a:fillRect/>
+                    </a:stretch>
+                  </pic:blipFill>
+                  <pic:spPr>
+                    <a:xfrm>
+                      <a:off x="0" y="0"/>
+                      <a:ext cx="5731510" cy="1590040"/>
+                    </a:xfrm>
+                    <a:prstGeom prst="rect">
+                      <a:avLst/>
+                    </a:prstGeom>
+                  </pic:spPr>
+                </pic:pic>
+              </a:graphicData>
+            </a:graphic>
+          </wp:inline>
+        </w:drawing>
+      </w:r>
+    </w:p>
+    <w:p>
+      <w:pPr>
+        <w:pStyle w:val="Paragraphedeliste"/>
+        <w:rPr>
+          <w:rFonts w:ascii="Calibri" w:hAnsi="Calibri" w:cs="Calibri"/>
+        </w:rPr>
+      </w:pPr>
+    </w:p>
+    <w:p>
+      <w:pPr>
+        <w:rPr>
+          <w:rFonts w:ascii="Calibri" w:hAnsi="Calibri" w:cs="Calibri"/>
+        </w:rPr>
+      </w:pPr>
+    </w:p>
+    <w:p>
+      <w:pPr>
+        <w:rPr>
+          <w:rFonts w:ascii="Calibri" w:hAnsi="Calibri" w:cs="Calibri"/>
+        </w:rPr>
+      </w:pPr>
+    </w:p>
+    <w:p>
+      <w:pPr>
+        <w:rPr>
+          <w:rFonts w:ascii="Calibri" w:hAnsi="Calibri" w:cs="Calibri"/>
+        </w:rPr>
+      </w:pPr>
+    </w:p>
+    <w:p>
+      <w:pPr>
+        <w:rPr>
+          <w:rFonts w:ascii="Calibri" w:hAnsi="Calibri" w:cs="Calibri"/>
+        </w:rPr>
+      </w:pPr>
+    </w:p>
+    <w:p>
+      <w:pPr>
+        <w:rPr>
+          <w:rFonts w:ascii="Calibri" w:hAnsi="Calibri" w:cs="Calibri"/>
+        </w:rPr>
+      </w:pPr>
+    </w:p>
+    <w:p>
+      <w:pPr>
+        <w:rPr>
+          <w:rFonts w:ascii="Calibri" w:hAnsi="Calibri" w:cs="Calibri"/>
+        </w:rPr>
+      </w:pPr>
+    </w:p>
+    <w:p>
+      <w:pPr>
+        <w:rPr>
+          <w:rFonts w:ascii="Calibri" w:hAnsi="Calibri" w:cs="Calibri"/>
+        </w:rPr>
+      </w:pPr>
+    </w:p>
+    <w:p>
+      <w:pPr>
+        <w:rPr>
+          <w:rFonts w:ascii="Calibri" w:hAnsi="Calibri" w:cs="Calibri"/>
+        </w:rPr>
+      </w:pPr>
+    </w:p>
+    <w:p>
+      <w:pPr>
+        <w:rPr>
+          <w:rFonts w:ascii="Calibri" w:hAnsi="Calibri" w:cs="Calibri"/>
+        </w:rPr>
+      </w:pPr>
+    </w:p>
+    <w:p>
+      <w:pPr>
+        <w:rPr>
+          <w:rFonts w:ascii="Calibri" w:hAnsi="Calibri" w:cs="Calibri"/>
+        </w:rPr>
+      </w:pPr>
+    </w:p>
+    <w:p>
+      <w:pPr>
+        <w:rPr>
+          <w:rFonts w:ascii="Calibri" w:hAnsi="Calibri" w:cs="Calibri"/>
+        </w:rPr>
+      </w:pPr>
+    </w:p>
+    <w:p>
+      <w:pPr>
+        <w:rPr>
+          <w:rFonts w:ascii="Calibri" w:hAnsi="Calibri" w:cs="Calibri"/>
+        </w:rPr>
+      </w:pPr>
+    </w:p>
+    <w:p>
+      <w:pPr>
+        <w:rPr>
+          <w:rFonts w:ascii="Calibri" w:hAnsi="Calibri" w:cs="Calibri"/>
+        </w:rPr>
+      </w:pPr>
+    </w:p>
+    <w:p>
+      <w:pPr>
+        <w:rPr>
+          <w:rFonts w:ascii="Calibri" w:hAnsi="Calibri" w:cs="Calibri"/>
+        </w:rPr>
+      </w:pPr>
+    </w:p>
+    <w:p>
+      <w:pPr>
+        <w:pStyle w:val="Paragraphedeliste"/>
+        <w:numPr>
+          <w:ilvl w:val="0"/>
+          <w:numId w:val="14"/>
+        </w:numPr>
+        <w:rPr>
+          <w:rFonts w:ascii="Calibri" w:hAnsi="Calibri" w:cs="Calibri"/>
+        </w:rPr>
+      </w:pPr>
+      <w:r>
+        <w:rPr>
+          <w:rFonts w:ascii="Calibri" w:hAnsi="Calibri" w:cs="Calibri"/>
+        </w:rPr>
+        <w:lastRenderedPageBreak/>
+        <w:t>Si la condition est vérifiée et vraie, la variable consacrée à la liste de noms des inscrits en informatique sera mise à jour.</w:t>
+      </w:r>
+      <w:r>
+        <w:rPr>
+          <w:noProof/>
+        </w:rPr>
+        <w:t xml:space="preserve"> </w:t>
+      </w:r>
+      <w:r>
+        <w:rPr>
+          <w:noProof/>
+        </w:rPr>
+        <w:t xml:space="preserve">Dans l’étape « Ajouter à la variable de chaine », il est nécessaire de modifier le code de l’expression et de ne pas uniquement utiliser </w:t>
+      </w:r>
+      <w:r>
+        <w:rPr>
+          <w:noProof/>
+        </w:rPr>
+        <w:t xml:space="preserve">le contenu </w:t>
+      </w:r>
+      <w:r>
+        <w:rPr>
+          <w:noProof/>
+        </w:rPr>
+        <w:t>dynamiques</w:t>
+      </w:r>
+      <w:r>
+        <w:rPr>
+          <w:noProof/>
+        </w:rPr>
+        <w:t>.</w:t>
+      </w:r>
+      <w:r>
+        <w:drawing>
+          <wp:inline distT="0" distB="0" distL="0" distR="0" wp14:anchorId="2DFB6670" wp14:editId="2095A4FD">
+            <wp:extent cx="4381880" cy="1851820"/>
+            <wp:effectExtent l="0" t="0" r="0" b="0"/>
+            <wp:docPr id="1632936929" name="Image 1" descr="Une image contenant texte, capture d’écran, logiciel&#10;&#10;Description générée automatiquement"/>
+            <wp:cNvGraphicFramePr>
+              <a:graphicFrameLocks xmlns:a="http://schemas.openxmlformats.org/drawingml/2006/main" noChangeAspect="1"/>
+            </wp:cNvGraphicFramePr>
+            <a:graphic xmlns:a="http://schemas.openxmlformats.org/drawingml/2006/main">
+              <a:graphicData uri="http://schemas.openxmlformats.org/drawingml/2006/picture">
+                <pic:pic xmlns:pic="http://schemas.openxmlformats.org/drawingml/2006/picture">
+                  <pic:nvPicPr>
+                    <pic:cNvPr id="1632936929" name="Image 1" descr="Une image contenant texte, capture d’écran, logiciel&#10;&#10;Description générée automatiquement"/>
+                    <pic:cNvPicPr/>
+                  </pic:nvPicPr>
+                  <pic:blipFill>
+                    <a:blip r:embed="rId29"/>
+                    <a:stretch>
+                      <a:fillRect/>
+                    </a:stretch>
+                  </pic:blipFill>
+                  <pic:spPr>
+                    <a:xfrm>
+                      <a:off x="0" y="0"/>
+                      <a:ext cx="4381880" cy="1851820"/>
+                    </a:xfrm>
+                    <a:prstGeom prst="rect">
+                      <a:avLst/>
+                    </a:prstGeom>
+                  </pic:spPr>
+                </pic:pic>
+              </a:graphicData>
+            </a:graphic>
+          </wp:inline>
+        </w:drawing>
+      </w:r>
+      <w:r>
+        <w:rPr>
+          <w:noProof/>
+        </w:rPr>
+        <w:t xml:space="preserve"> </w:t>
+      </w:r>
+      <w:r>
+        <w:rPr>
+          <w:noProof/>
+        </w:rPr>
+        <w:t xml:space="preserve">Nous allons commencer par créer </w:t>
+      </w:r>
+      <w:r>
+        <w:rPr>
+          <w:noProof/>
+        </w:rPr>
+        <w:t>la fonction servant aux stirngs</w:t>
+      </w:r>
+      <w:r>
+        <w:rPr>
+          <w:noProof/>
+        </w:rPr>
+        <w:t xml:space="preserve"> « concat » que nous allons remplir d’une part du contenu dynamique</w:t>
+      </w:r>
+      <w:r>
+        <w:rPr>
+          <w:noProof/>
+        </w:rPr>
+        <w:t xml:space="preserve"> lié à la liste sharepoint</w:t>
+      </w:r>
+      <w:r>
+        <w:rPr>
+          <w:noProof/>
+        </w:rPr>
+        <w:t xml:space="preserve"> « titre », c’est-à-dire le nom de la personne inscrite en infromatique ici puisque cela se passe dans la boucle qui vérifie si la section de l’inscrit est informatique. </w:t>
+      </w:r>
+      <w:r>
+        <w:rPr>
+          <w:noProof/>
+        </w:rPr>
+        <w:t xml:space="preserve">Lorsque nous choisissons le contenu dynamique titre, le code se verra remplit de « item() ?[‘Title’] ». </w:t>
+      </w:r>
+    </w:p>
+    <w:p>
+      <w:pPr>
+        <w:pStyle w:val="Paragraphedeliste"/>
+        <w:rPr>
+          <w:rFonts w:ascii="Calibri" w:hAnsi="Calibri" w:cs="Calibri"/>
+        </w:rPr>
+      </w:pPr>
+      <w:r>
+        <w:rPr>
+          <w:noProof/>
+        </w:rPr>
+        <w:t xml:space="preserve">Ensuite, afin de pouvoir avoir dans le corps de l’email une liste à puces, il est nécéssaire d’entrer du code html dans la fonction « concat » : il faut d’abord placer un code permettant de retourner à la ligne après le tire, le nom. Ceci est définit par « ‘&lt;br /&gt;’ ». </w:t>
+      </w:r>
+    </w:p>
+    <w:p>
+      <w:pPr>
+        <w:pStyle w:val="Paragraphedeliste"/>
+        <w:rPr>
+          <w:rFonts w:ascii="Calibri" w:hAnsi="Calibri" w:cs="Calibri"/>
+        </w:rPr>
+      </w:pPr>
+      <w:r>
+        <w:rPr>
+          <w:noProof/>
+        </w:rPr>
+        <w:t xml:space="preserve">Enfin, pour que tout ceci soit sous une forme de liste à puces, il faut rajouter les commande « ‘&lt;li&gt;’ » et </w:t>
+      </w:r>
+      <w:r>
+        <w:rPr>
+          <w:noProof/>
+        </w:rPr>
+        <w:t>« ‘&lt;</w:t>
+      </w:r>
+      <w:r>
+        <w:rPr>
+          <w:noProof/>
+        </w:rPr>
+        <w:t>/</w:t>
+      </w:r>
+      <w:r>
+        <w:rPr>
+          <w:noProof/>
+        </w:rPr>
+        <w:t>li&gt;</w:t>
+      </w:r>
+      <w:r>
+        <w:rPr>
+          <w:noProof/>
+        </w:rPr>
+        <w:t>’</w:t>
+      </w:r>
+      <w:r>
+        <w:rPr>
+          <w:noProof/>
+        </w:rPr>
+        <w:t>»</w:t>
+      </w:r>
+      <w:r>
+        <w:rPr>
+          <w:noProof/>
+        </w:rPr>
+        <w:t xml:space="preserve">. </w:t>
+      </w:r>
+    </w:p>
+    <w:p>
+      <w:pPr>
+        <w:pStyle w:val="Paragraphedeliste"/>
+        <w:rPr>
+          <w:noProof/>
+        </w:rPr>
+      </w:pPr>
+      <w:r>
+        <w:rPr>
+          <w:noProof/>
+        </w:rPr>
+        <w:t>N’oubliez pas de séparer les commandes dans le code avec des virgules et voila le code à recopier à chaque fois qu</w:t>
+      </w:r>
+      <w:r>
+        <w:rPr>
+          <w:noProof/>
+        </w:rPr>
+        <w:t>’une liste d’inscrit sera à mettre à jour.</w:t>
+      </w:r>
+      <w:r>
+        <w:rPr>
+          <w:noProof/>
+        </w:rPr>
+        <w:t xml:space="preserve"> </w:t>
+      </w:r>
+      <w:r>
+        <w:rPr>
+          <w:noProof/>
+        </w:rPr>
+        <w:drawing>
+          <wp:inline distT="0" distB="0" distL="0" distR="0" wp14:anchorId="2E032404" wp14:editId="47B496F2">
+            <wp:extent cx="4953142" cy="3668486"/>
+            <wp:effectExtent l="0" t="0" r="0" b="8255"/>
+            <wp:docPr id="1547705571" name="Image 1" descr="Une image contenant texte, capture d’écran, logiciel, Page web&#10;&#10;Description générée automatiquement"/>
+            <wp:cNvGraphicFramePr>
+              <a:graphicFrameLocks xmlns:a="http://schemas.openxmlformats.org/drawingml/2006/main" noChangeAspect="1"/>
+            </wp:cNvGraphicFramePr>
+            <a:graphic xmlns:a="http://schemas.openxmlformats.org/drawingml/2006/main">
+              <a:graphicData uri="http://schemas.openxmlformats.org/drawingml/2006/picture">
+                <pic:pic xmlns:pic="http://schemas.openxmlformats.org/drawingml/2006/picture">
+                  <pic:nvPicPr>
+                    <pic:cNvPr id="1547705571" name="Image 1" descr="Une image contenant texte, capture d’écran, logiciel, Page web&#10;&#10;Description générée automatiquement"/>
+                    <pic:cNvPicPr/>
+                  </pic:nvPicPr>
+                  <pic:blipFill>
+                    <a:blip r:embed="rId30"/>
+                    <a:stretch>
+                      <a:fillRect/>
+                    </a:stretch>
+                  </pic:blipFill>
+                  <pic:spPr>
+                    <a:xfrm>
+                      <a:off x="0" y="0"/>
+                      <a:ext cx="4955442" cy="3670190"/>
+                    </a:xfrm>
+                    <a:prstGeom prst="rect">
+                      <a:avLst/>
+                    </a:prstGeom>
+                  </pic:spPr>
+                </pic:pic>
+              </a:graphicData>
+            </a:graphic>
+          </wp:inline>
+        </w:drawing>
+      </w:r>
+    </w:p>
+    <w:p>
+      <w:pPr>
+        <w:pStyle w:val="Paragraphedeliste"/>
+        <w:rPr>
+          <w:noProof/>
+        </w:rPr>
+      </w:pPr>
+    </w:p>
+    <w:p>
+      <w:pPr>
+        <w:rPr>
+          <w:rFonts w:ascii="Calibri" w:hAnsi="Calibri" w:cs="Calibri"/>
+        </w:rPr>
+      </w:pPr>
+    </w:p>
+    <w:p>
+      <w:pPr>
+        <w:pStyle w:val="Paragraphedeliste"/>
+        <w:numPr>
+          <w:ilvl w:val="0"/>
+          <w:numId w:val="14"/>
+        </w:numPr>
+        <w:rPr>
+          <w:rFonts w:ascii="Calibri" w:hAnsi="Calibri" w:cs="Calibri"/>
+        </w:rPr>
+      </w:pPr>
+      <w:r>
+        <w:rPr>
+          <w:rFonts w:ascii="Calibri" w:hAnsi="Calibri" w:cs="Calibri"/>
+        </w:rPr>
+        <w:lastRenderedPageBreak/>
+        <w:t>Il ne reste plus qu’à manier la condition de section pour faire varier les choix de cette manière : si la section vue précédemment n’est pas égale à « informatique », une autre condition se basant toujours sur la section mais en se référant à un autre choix possible, ici « Latin-grec », amènera à varier la variable destinée à répertorier de la même façon que précédemment si la condition est vérifiée avec le même code que précédemment</w:t>
+      </w:r>
+      <w:r>
+        <w:rPr>
+          <w:rFonts w:ascii="Calibri" w:hAnsi="Calibri" w:cs="Calibri"/>
+        </w:rPr>
+        <w:drawing>
+          <wp:inline distT="0" distB="0" distL="0" distR="0" wp14:anchorId="59CF2367" wp14:editId="28310ED8">
+            <wp:extent cx="5731510" cy="2694940"/>
+            <wp:effectExtent l="0" t="0" r="2540" b="0"/>
+            <wp:docPr id="1114004606" name="Image 1" descr="Une image contenant texte, logiciel, Icône d’ordinateur, capture d’écran&#10;&#10;Description générée automatiquement"/>
+            <wp:cNvGraphicFramePr>
+              <a:graphicFrameLocks xmlns:a="http://schemas.openxmlformats.org/drawingml/2006/main" noChangeAspect="1"/>
+            </wp:cNvGraphicFramePr>
+            <a:graphic xmlns:a="http://schemas.openxmlformats.org/drawingml/2006/main">
+              <a:graphicData uri="http://schemas.openxmlformats.org/drawingml/2006/picture">
+                <pic:pic xmlns:pic="http://schemas.openxmlformats.org/drawingml/2006/picture">
+                  <pic:nvPicPr>
+                    <pic:cNvPr id="1114004606" name="Image 1" descr="Une image contenant texte, logiciel, Icône d’ordinateur, capture d’écran&#10;&#10;Description générée automatiquement"/>
+                    <pic:cNvPicPr/>
+                  </pic:nvPicPr>
+                  <pic:blipFill>
+                    <a:blip r:embed="rId31"/>
+                    <a:stretch>
+                      <a:fillRect/>
+                    </a:stretch>
+                  </pic:blipFill>
+                  <pic:spPr>
+                    <a:xfrm>
+                      <a:off x="0" y="0"/>
+                      <a:ext cx="5731510" cy="2694940"/>
+                    </a:xfrm>
+                    <a:prstGeom prst="rect">
+                      <a:avLst/>
+                    </a:prstGeom>
+                  </pic:spPr>
+                </pic:pic>
+              </a:graphicData>
+            </a:graphic>
+          </wp:inline>
+        </w:drawing>
+      </w:r>
+    </w:p>
+    <w:p>
+      <w:pPr>
+        <w:pStyle w:val="Paragraphedeliste"/>
+        <w:numPr>
+          <w:ilvl w:val="0"/>
+          <w:numId w:val="14"/>
+        </w:numPr>
+        <w:rPr>
+          <w:rFonts w:ascii="Calibri" w:hAnsi="Calibri" w:cs="Calibri"/>
+        </w:rPr>
+      </w:pPr>
+      <w:r>
+        <w:rPr>
+          <w:rFonts w:ascii="Calibri" w:hAnsi="Calibri" w:cs="Calibri"/>
+        </w:rPr>
+        <w:t xml:space="preserve">Ensuite, il ne reste plus que deux choix possible donc une seule condition suffira. Celle-ci se basera toujours sur </w:t>
+      </w:r>
+      <w:r>
+        <w:rPr>
+          <w:rFonts w:ascii="Calibri" w:hAnsi="Calibri" w:cs="Calibri"/>
+        </w:rPr>
+        <w:t>la section et se réfèrera cette fois à l’option « sciences fortes »</w:t>
+      </w:r>
+      <w:r>
+        <w:rPr>
+          <w:rFonts w:ascii="Calibri" w:hAnsi="Calibri" w:cs="Calibri"/>
+        </w:rPr>
+        <w:t xml:space="preserve">. </w:t>
+      </w:r>
+    </w:p>
+    <w:p>
+      <w:pPr>
+        <w:pStyle w:val="Paragraphedeliste"/>
+        <w:rPr>
+          <w:noProof/>
+        </w:rPr>
+      </w:pPr>
+      <w:r>
+        <w:rPr>
+          <w:rFonts w:ascii="Calibri" w:hAnsi="Calibri" w:cs="Calibri"/>
+        </w:rPr>
+        <w:t>Si la condition est vérifiée, la variable concernant les noms des inscrits en science fortes sera mise à jour, sinon, c’est la variable concernant les inscrits en mathématique qui sera mise à jour.</w:t>
+      </w:r>
+      <w:r>
+        <w:rPr>
+          <w:noProof/>
+        </w:rPr>
+        <w:t xml:space="preserve"> </w:t>
+      </w:r>
+      <w:r>
+        <w:rPr>
+          <w:rFonts w:ascii="Calibri" w:hAnsi="Calibri" w:cs="Calibri"/>
+        </w:rPr>
+        <w:drawing>
+          <wp:inline distT="0" distB="0" distL="0" distR="0" wp14:anchorId="2AB96F9D" wp14:editId="7368FECB">
+            <wp:extent cx="5731510" cy="3199765"/>
+            <wp:effectExtent l="0" t="0" r="2540" b="635"/>
+            <wp:docPr id="1835012051" name="Image 1"/>
+            <wp:cNvGraphicFramePr>
+              <a:graphicFrameLocks xmlns:a="http://schemas.openxmlformats.org/drawingml/2006/main" noChangeAspect="1"/>
+            </wp:cNvGraphicFramePr>
+            <a:graphic xmlns:a="http://schemas.openxmlformats.org/drawingml/2006/main">
+              <a:graphicData uri="http://schemas.openxmlformats.org/drawingml/2006/picture">
+                <pic:pic xmlns:pic="http://schemas.openxmlformats.org/drawingml/2006/picture">
+                  <pic:nvPicPr>
+                    <pic:cNvPr id="1835012051" name=""/>
+                    <pic:cNvPicPr/>
+                  </pic:nvPicPr>
+                  <pic:blipFill>
+                    <a:blip r:embed="rId32"/>
+                    <a:stretch>
+                      <a:fillRect/>
+                    </a:stretch>
+                  </pic:blipFill>
+                  <pic:spPr>
+                    <a:xfrm>
+                      <a:off x="0" y="0"/>
+                      <a:ext cx="5731510" cy="3199765"/>
+                    </a:xfrm>
+                    <a:prstGeom prst="rect">
+                      <a:avLst/>
+                    </a:prstGeom>
+                  </pic:spPr>
+                </pic:pic>
+              </a:graphicData>
+            </a:graphic>
+          </wp:inline>
+        </w:drawing>
+      </w:r>
+    </w:p>
+    <w:p>
+      <w:pPr>
+        <w:pStyle w:val="Paragraphedeliste"/>
+        <w:rPr>
+          <w:noProof/>
+        </w:rPr>
+      </w:pPr>
+    </w:p>
+    <w:p>
+      <w:pPr>
+        <w:pStyle w:val="Paragraphedeliste"/>
+        <w:rPr>
+          <w:noProof/>
+        </w:rPr>
+      </w:pPr>
+    </w:p>
+    <w:p>
+      <w:pPr>
+        <w:pStyle w:val="Paragraphedeliste"/>
+        <w:rPr>
+          <w:noProof/>
+        </w:rPr>
+      </w:pPr>
+    </w:p>
+    <w:p>
+      <w:pPr>
+        <w:pStyle w:val="Paragraphedeliste"/>
+        <w:rPr>
+          <w:noProof/>
+        </w:rPr>
+      </w:pPr>
+    </w:p>
+    <w:p>
+      <w:pPr>
+        <w:pStyle w:val="Paragraphedeliste"/>
+        <w:rPr>
+          <w:noProof/>
+        </w:rPr>
+      </w:pPr>
+    </w:p>
+    <w:p>
+      <w:pPr>
+        <w:pStyle w:val="Paragraphedeliste"/>
+        <w:numPr>
+          <w:ilvl w:val="0"/>
+          <w:numId w:val="14"/>
+        </w:numPr>
+        <w:rPr>
+          <w:noProof/>
+        </w:rPr>
+      </w:pPr>
+      <w:r>
+        <w:rPr>
+          <w:noProof/>
+        </w:rPr>
+        <w:lastRenderedPageBreak/>
+        <w:t xml:space="preserve">Pour ce qui est des mails, il suffit de rajouter 4 étapes en parallèles ou à la suite ca n’a pas beaucoup d’importance. </w:t>
+      </w:r>
+      <w:r>
+        <w:rPr>
+          <w:noProof/>
+        </w:rPr>
+        <w:drawing>
+          <wp:inline distT="0" distB="0" distL="0" distR="0" wp14:anchorId="49F8FB19" wp14:editId="5DA04B8A">
+            <wp:extent cx="5731510" cy="374650"/>
+            <wp:effectExtent l="0" t="0" r="2540" b="6350"/>
+            <wp:docPr id="1866102781" name="Image 1"/>
+            <wp:cNvGraphicFramePr>
+              <a:graphicFrameLocks xmlns:a="http://schemas.openxmlformats.org/drawingml/2006/main" noChangeAspect="1"/>
+            </wp:cNvGraphicFramePr>
+            <a:graphic xmlns:a="http://schemas.openxmlformats.org/drawingml/2006/main">
+              <a:graphicData uri="http://schemas.openxmlformats.org/drawingml/2006/picture">
+                <pic:pic xmlns:pic="http://schemas.openxmlformats.org/drawingml/2006/picture">
+                  <pic:nvPicPr>
+                    <pic:cNvPr id="1866102781" name=""/>
+                    <pic:cNvPicPr/>
+                  </pic:nvPicPr>
+                  <pic:blipFill>
+                    <a:blip r:embed="rId33"/>
+                    <a:stretch>
+                      <a:fillRect/>
+                    </a:stretch>
+                  </pic:blipFill>
+                  <pic:spPr>
+                    <a:xfrm>
+                      <a:off x="0" y="0"/>
+                      <a:ext cx="5731510" cy="374650"/>
+                    </a:xfrm>
+                    <a:prstGeom prst="rect">
+                      <a:avLst/>
+                    </a:prstGeom>
+                  </pic:spPr>
+                </pic:pic>
+              </a:graphicData>
+            </a:graphic>
+          </wp:inline>
+        </w:drawing>
+      </w:r>
+      <w:r>
+        <w:rPr>
+          <w:noProof/>
+        </w:rPr>
+        <w:t xml:space="preserve">Ces 4 étapes seront un simple envoi de mail au professeur souhaité (ici c’est mon email mais on peut le remplace par n’importe lequel, ou en ajouter un autre comme dans l’autre flux). Chaque mail sera personalisé de facon à avoir un objet plus adéquats en fonction de la liste envoyée (si c’est la liste des inscrits en </w:t>
+      </w:r>
+      <w:r>
+        <w:rPr>
+          <w:noProof/>
+        </w:rPr>
+        <w:t>i</w:t>
+      </w:r>
+      <w:r>
+        <w:rPr>
+          <w:noProof/>
+        </w:rPr>
+        <w:t>n</w:t>
+      </w:r>
+      <w:r>
+        <w:rPr>
+          <w:noProof/>
+        </w:rPr>
+        <w:t>f</w:t>
+      </w:r>
+      <w:r>
+        <w:rPr>
+          <w:noProof/>
+        </w:rPr>
+        <w:t>ormatiques, l’objet sera « liste des inscrits en informatique »</w:t>
+      </w:r>
+      <w:r>
+        <w:rPr>
+          <w:noProof/>
+        </w:rPr>
+        <w:t>) et le corps de chaque mail contendra la variable utile au professeur. Il n’y a pas besoin de rajouter l’option pour faire une liste à puce dans le corps de l’email car il est déjà intégré au code html, cela créera juste deux puces au premier nom.</w:t>
+      </w:r>
+      <w:r>
+        <w:rPr>
+          <w:noProof/>
+        </w:rPr>
+        <w:drawing>
+          <wp:inline distT="0" distB="0" distL="0" distR="0" wp14:anchorId="6EA5B2E2" wp14:editId="2317A164">
+            <wp:extent cx="5731510" cy="2715895"/>
+            <wp:effectExtent l="0" t="0" r="2540" b="8255"/>
+            <wp:docPr id="2118264259" name="Image 1" descr="Une image contenant texte, capture d’écran, Police, nombre&#10;&#10;Description générée automatiquement"/>
+            <wp:cNvGraphicFramePr>
+              <a:graphicFrameLocks xmlns:a="http://schemas.openxmlformats.org/drawingml/2006/main" noChangeAspect="1"/>
+            </wp:cNvGraphicFramePr>
+            <a:graphic xmlns:a="http://schemas.openxmlformats.org/drawingml/2006/main">
+              <a:graphicData uri="http://schemas.openxmlformats.org/drawingml/2006/picture">
+                <pic:pic xmlns:pic="http://schemas.openxmlformats.org/drawingml/2006/picture">
+                  <pic:nvPicPr>
+                    <pic:cNvPr id="2118264259" name="Image 1" descr="Une image contenant texte, capture d’écran, Police, nombre&#10;&#10;Description générée automatiquement"/>
+                    <pic:cNvPicPr/>
+                  </pic:nvPicPr>
+                  <pic:blipFill>
+                    <a:blip r:embed="rId34"/>
+                    <a:stretch>
+                      <a:fillRect/>
+                    </a:stretch>
+                  </pic:blipFill>
+                  <pic:spPr>
+                    <a:xfrm>
+                      <a:off x="0" y="0"/>
+                      <a:ext cx="5731510" cy="2715895"/>
+                    </a:xfrm>
+                    <a:prstGeom prst="rect">
+                      <a:avLst/>
+                    </a:prstGeom>
+                  </pic:spPr>
+                </pic:pic>
+              </a:graphicData>
+            </a:graphic>
+          </wp:inline>
+        </w:drawing>
+      </w:r>
+      <w:r>
+        <w:rPr>
+          <w:noProof/>
+        </w:rPr>
+        <w:t xml:space="preserve"> </w:t>
+      </w:r>
+      <w:r>
+        <w:rPr>
+          <w:noProof/>
+        </w:rPr>
+        <w:drawing>
+          <wp:inline distT="0" distB="0" distL="0" distR="0" wp14:anchorId="5FE3EF9C" wp14:editId="37EC6E98">
+            <wp:extent cx="5731510" cy="1353820"/>
+            <wp:effectExtent l="0" t="0" r="2540" b="0"/>
+            <wp:docPr id="825371154" name="Image 1" descr="Une image contenant texte, Police, ligne, capture d’écran&#10;&#10;Description générée automatiquement"/>
+            <wp:cNvGraphicFramePr>
+              <a:graphicFrameLocks xmlns:a="http://schemas.openxmlformats.org/drawingml/2006/main" noChangeAspect="1"/>
+            </wp:cNvGraphicFramePr>
+            <a:graphic xmlns:a="http://schemas.openxmlformats.org/drawingml/2006/main">
+              <a:graphicData uri="http://schemas.openxmlformats.org/drawingml/2006/picture">
+                <pic:pic xmlns:pic="http://schemas.openxmlformats.org/drawingml/2006/picture">
+                  <pic:nvPicPr>
+                    <pic:cNvPr id="825371154" name="Image 1" descr="Une image contenant texte, Police, ligne, capture d’écran&#10;&#10;Description générée automatiquement"/>
+                    <pic:cNvPicPr/>
+                  </pic:nvPicPr>
+                  <pic:blipFill>
+                    <a:blip r:embed="rId35"/>
+                    <a:stretch>
+                      <a:fillRect/>
+                    </a:stretch>
+                  </pic:blipFill>
+                  <pic:spPr>
+                    <a:xfrm>
+                      <a:off x="0" y="0"/>
+                      <a:ext cx="5731510" cy="1353820"/>
+                    </a:xfrm>
+                    <a:prstGeom prst="rect">
+                      <a:avLst/>
+                    </a:prstGeom>
+                  </pic:spPr>
+                </pic:pic>
+              </a:graphicData>
+            </a:graphic>
+          </wp:inline>
+        </w:drawing>
+      </w:r>
+    </w:p>
+    <w:p>
+      <w:pPr>
+        <w:rPr>
+          <w:rFonts w:ascii="Calibri" w:hAnsi="Calibri" w:cs="Calibri"/>
+        </w:rPr>
+      </w:pPr>
+      <w:r>
+        <w:rPr>
+          <w:rFonts w:ascii="Calibri" w:hAnsi="Calibri" w:cs="Calibri"/>
         </w:rPr>
         <w:br w:type="page"/>
       </w:r>
@@ -4341,7 +6030,7 @@
                     <pic:cNvPicPr/>
                   </pic:nvPicPr>
                   <pic:blipFill>
-                    <a:blip r:embed="rId20">
+                    <a:blip r:embed="rId36">
                       <a:extLst>
                         <a:ext uri="{28A0092B-C50C-407E-A947-70E740481C1C}">
                           <a14:useLocalDpi xmlns:a14="http://schemas.microsoft.com/office/drawing/2010/main" val="0"/>
@@ -4581,7 +6270,7 @@
                     <pic:cNvPicPr/>
                   </pic:nvPicPr>
                   <pic:blipFill>
-                    <a:blip r:embed="rId21">
+                    <a:blip r:embed="rId37">
                       <a:extLst>
                         <a:ext uri="{28A0092B-C50C-407E-A947-70E740481C1C}">
                           <a14:useLocalDpi xmlns:a14="http://schemas.microsoft.com/office/drawing/2010/main" val="0"/>
@@ -4754,7 +6443,7 @@
                     </pic:cNvPicPr>
                   </pic:nvPicPr>
                   <pic:blipFill>
-                    <a:blip r:embed="rId22" cstate="print">
+                    <a:blip r:embed="rId38" cstate="print">
                       <a:extLst>
                         <a:ext uri="{28A0092B-C50C-407E-A947-70E740481C1C}">
                           <a14:useLocalDpi xmlns:a14="http://schemas.microsoft.com/office/drawing/2010/main" val="0"/>
@@ -5058,7 +6747,7 @@
           <w:lang w:val="fr-FR"/>
         </w:rPr>
         <w:drawing>
-          <wp:anchor distT="0" distB="0" distL="114300" distR="114300" simplePos="0" relativeHeight="251674624" behindDoc="0" locked="0" layoutInCell="1" allowOverlap="1" wp14:anchorId="17F5AB5A" wp14:editId="0A41A3C1">
+          <wp:anchor distT="0" distB="0" distL="114300" distR="114300" simplePos="0" relativeHeight="251674624" behindDoc="0" locked="0" layoutInCell="1" allowOverlap="1" wp14:anchorId="17F5AB5A" wp14:editId="0D10DAE2">
             <wp:simplePos x="0" y="0"/>
             <wp:positionH relativeFrom="margin">
               <wp:posOffset>-548640</wp:posOffset>
@@ -5081,7 +6770,7 @@
                     <pic:cNvPicPr/>
                   </pic:nvPicPr>
                   <pic:blipFill>
-                    <a:blip r:embed="rId23" cstate="print">
+                    <a:blip r:embed="rId39" cstate="print">
                       <a:extLst>
                         <a:ext uri="{28A0092B-C50C-407E-A947-70E740481C1C}">
                           <a14:useLocalDpi xmlns:a14="http://schemas.microsoft.com/office/drawing/2010/main" val="0"/>
@@ -5127,7 +6816,7 @@
           <w:lang w:val="fr-FR"/>
         </w:rPr>
         <w:drawing>
-          <wp:anchor distT="0" distB="0" distL="114300" distR="114300" simplePos="0" relativeHeight="251675648" behindDoc="1" locked="0" layoutInCell="1" allowOverlap="1" wp14:anchorId="152580F1" wp14:editId="07FB9386">
+          <wp:anchor distT="0" distB="0" distL="114300" distR="114300" simplePos="0" relativeHeight="251675648" behindDoc="1" locked="0" layoutInCell="1" allowOverlap="1" wp14:anchorId="152580F1" wp14:editId="68868E60">
             <wp:simplePos x="0" y="0"/>
             <wp:positionH relativeFrom="margin">
               <wp:posOffset>2955290</wp:posOffset>
@@ -5163,7 +6852,7 @@
                     <pic:cNvPicPr/>
                   </pic:nvPicPr>
                   <pic:blipFill>
-                    <a:blip r:embed="rId24" cstate="print">
+                    <a:blip r:embed="rId40" cstate="print">
                       <a:extLst>
                         <a:ext uri="{28A0092B-C50C-407E-A947-70E740481C1C}">
                           <a14:useLocalDpi xmlns:a14="http://schemas.microsoft.com/office/drawing/2010/main" val="0"/>
@@ -5668,7 +7357,7 @@
           <w14:ligatures w14:val="standardContextual"/>
         </w:rPr>
         <w:drawing>
-          <wp:anchor distT="0" distB="0" distL="114300" distR="114300" simplePos="0" relativeHeight="251682816" behindDoc="0" locked="0" layoutInCell="1" allowOverlap="1" wp14:anchorId="50638586" wp14:editId="3D727206">
+          <wp:anchor distT="0" distB="0" distL="114300" distR="114300" simplePos="0" relativeHeight="251682816" behindDoc="0" locked="0" layoutInCell="1" allowOverlap="1" wp14:anchorId="50638586" wp14:editId="3F74379E">
             <wp:simplePos x="0" y="0"/>
             <wp:positionH relativeFrom="margin">
               <wp:align>right</wp:align>
@@ -5699,7 +7388,7 @@
                     <pic:cNvPicPr/>
                   </pic:nvPicPr>
                   <pic:blipFill>
-                    <a:blip r:embed="rId25" cstate="print">
+                    <a:blip r:embed="rId41" cstate="print">
                       <a:extLst>
                         <a:ext uri="{28A0092B-C50C-407E-A947-70E740481C1C}">
                           <a14:useLocalDpi xmlns:a14="http://schemas.microsoft.com/office/drawing/2010/main" val="0"/>
@@ -5923,9 +7612,9 @@
       </w:r>
     </w:p>
     <w:sectPr>
-      <w:headerReference w:type="default" r:id="rId26"/>
-      <w:footerReference w:type="default" r:id="rId27"/>
-      <w:footerReference w:type="first" r:id="rId28"/>
+      <w:headerReference w:type="default" r:id="rId42"/>
+      <w:footerReference w:type="default" r:id="rId43"/>
+      <w:footerReference w:type="first" r:id="rId44"/>
       <w:pgSz w:w="11906" w:h="16838"/>
       <w:pgMar w:top="1440" w:right="1440" w:bottom="1440" w:left="1440" w:header="720" w:footer="720" w:gutter="0"/>
       <w:cols w:space="720"/>
@@ -5979,7 +7668,7 @@
     <w:sdtContent>
       <w:p>
         <w:pPr>
-          <w:pStyle w:val="Footer"/>
+          <w:pStyle w:val="Pieddepage"/>
           <w:jc w:val="right"/>
         </w:pPr>
         <w:r>
@@ -6008,7 +7697,7 @@
   </w:sdt>
   <w:p>
     <w:pPr>
-      <w:pStyle w:val="Footer"/>
+      <w:pStyle w:val="Pieddepage"/>
     </w:pPr>
   </w:p>
 </w:ftr>
@@ -6018,7 +7707,7 @@
 <w:ftr xmlns:wpc="http://schemas.microsoft.com/office/word/2010/wordprocessingCanvas" xmlns:cx="http://schemas.microsoft.com/office/drawing/2014/chartex" xmlns:cx1="http://schemas.microsoft.com/office/drawing/2015/9/8/chartex" xmlns:cx2="http://schemas.microsoft.com/office/drawing/2015/10/21/chartex" xmlns:cx3="http://schemas.microsoft.com/office/drawing/2016/5/9/chartex" xmlns:cx4="http://schemas.microsoft.com/office/drawing/2016/5/10/chartex" xmlns:cx5="http://schemas.microsoft.com/office/drawing/2016/5/11/chartex" xmlns:cx6="http://schemas.microsoft.com/office/drawing/2016/5/12/chartex" xmlns:cx7="http://schemas.microsoft.com/office/drawing/2016/5/13/chartex" xmlns:cx8="http://schemas.microsoft.com/office/drawing/2016/5/14/chartex" xmlns:mc="http://schemas.openxmlformats.org/markup-compatibility/2006" xmlns:aink="http://schemas.microsoft.com/office/drawing/2016/ink" xmlns:am3d="http://schemas.microsoft.com/office/drawing/2017/model3d" xmlns:o="urn:schemas-microsoft-com:office:office" xmlns:oel="http://schemas.microsoft.com/office/2019/extlst" xmlns:r="http://schemas.openxmlformats.org/officeDocument/2006/relationships" xmlns:m="http://schemas.openxmlformats.org/officeDocument/2006/math" xmlns:v="urn:schemas-microsoft-com:vml" xmlns:wp14="http://schemas.microsoft.com/office/word/2010/wordprocessingDrawing" xmlns:wp="http://schemas.openxmlformats.org/drawingml/2006/wordprocessingDrawing" xmlns:w10="urn:schemas-microsoft-com:office:word" xmlns:w="http://schemas.openxmlformats.org/wordprocessingml/2006/main" xmlns:w14="http://schemas.microsoft.com/office/word/2010/wordml" xmlns:w15="http://schemas.microsoft.com/office/word/2012/wordml" xmlns:w16cex="http://schemas.microsoft.com/office/word/2018/wordml/cex" xmlns:w16cid="http://schemas.microsoft.com/office/word/2016/wordml/cid" xmlns:w16="http://schemas.microsoft.com/office/word/2018/wordml" xmlns:w16sdtdh="http://schemas.microsoft.com/office/word/2020/wordml/sdtdatahash" xmlns:w16se="http://schemas.microsoft.com/office/word/2015/wordml/symex" xmlns:wpg="http://schemas.microsoft.com/office/word/2010/wordprocessingGroup" xmlns:wpi="http://schemas.microsoft.com/office/word/2010/wordprocessingInk" xmlns:wne="http://schemas.microsoft.com/office/word/2006/wordml" xmlns:wps="http://schemas.microsoft.com/office/word/2010/wordprocessingShape" mc:Ignorable="w14 w15 w16se w16cid w16 w16cex w16sdtdh wp14">
   <w:p>
     <w:pPr>
-      <w:pStyle w:val="Footer"/>
+      <w:pStyle w:val="Pieddepage"/>
       <w:jc w:val="center"/>
       <w:rPr>
         <w:sz w:val="24"/>
@@ -6037,7 +7726,7 @@
   </w:p>
   <w:p>
     <w:pPr>
-      <w:pStyle w:val="Footer"/>
+      <w:pStyle w:val="Pieddepage"/>
       <w:jc w:val="center"/>
       <w:rPr>
         <w:sz w:val="24"/>
@@ -6084,7 +7773,7 @@
 <w:hdr xmlns:wpc="http://schemas.microsoft.com/office/word/2010/wordprocessingCanvas" xmlns:cx="http://schemas.microsoft.com/office/drawing/2014/chartex" xmlns:cx1="http://schemas.microsoft.com/office/drawing/2015/9/8/chartex" xmlns:cx2="http://schemas.microsoft.com/office/drawing/2015/10/21/chartex" xmlns:cx3="http://schemas.microsoft.com/office/drawing/2016/5/9/chartex" xmlns:cx4="http://schemas.microsoft.com/office/drawing/2016/5/10/chartex" xmlns:cx5="http://schemas.microsoft.com/office/drawing/2016/5/11/chartex" xmlns:cx6="http://schemas.microsoft.com/office/drawing/2016/5/12/chartex" xmlns:cx7="http://schemas.microsoft.com/office/drawing/2016/5/13/chartex" xmlns:cx8="http://schemas.microsoft.com/office/drawing/2016/5/14/chartex" xmlns:mc="http://schemas.openxmlformats.org/markup-compatibility/2006" xmlns:aink="http://schemas.microsoft.com/office/drawing/2016/ink" xmlns:am3d="http://schemas.microsoft.com/office/drawing/2017/model3d" xmlns:o="urn:schemas-microsoft-com:office:office" xmlns:oel="http://schemas.microsoft.com/office/2019/extlst" xmlns:r="http://schemas.openxmlformats.org/officeDocument/2006/relationships" xmlns:m="http://schemas.openxmlformats.org/officeDocument/2006/math" xmlns:v="urn:schemas-microsoft-com:vml" xmlns:wp14="http://schemas.microsoft.com/office/word/2010/wordprocessingDrawing" xmlns:wp="http://schemas.openxmlformats.org/drawingml/2006/wordprocessingDrawing" xmlns:w10="urn:schemas-microsoft-com:office:word" xmlns:w="http://schemas.openxmlformats.org/wordprocessingml/2006/main" xmlns:w14="http://schemas.microsoft.com/office/word/2010/wordml" xmlns:w15="http://schemas.microsoft.com/office/word/2012/wordml" xmlns:w16cex="http://schemas.microsoft.com/office/word/2018/wordml/cex" xmlns:w16cid="http://schemas.microsoft.com/office/word/2016/wordml/cid" xmlns:w16="http://schemas.microsoft.com/office/word/2018/wordml" xmlns:w16sdtdh="http://schemas.microsoft.com/office/word/2020/wordml/sdtdatahash" xmlns:w16se="http://schemas.microsoft.com/office/word/2015/wordml/symex" xmlns:wpg="http://schemas.microsoft.com/office/word/2010/wordprocessingGroup" xmlns:wpi="http://schemas.microsoft.com/office/word/2010/wordprocessingInk" xmlns:wne="http://schemas.microsoft.com/office/word/2006/wordml" xmlns:wps="http://schemas.microsoft.com/office/word/2010/wordprocessingShape" mc:Ignorable="w14 w15 w16se w16cid w16 w16cex w16sdtdh wp14">
   <w:p>
     <w:pPr>
-      <w:pStyle w:val="Header"/>
+      <w:pStyle w:val="En-tte"/>
     </w:pPr>
     <w:r>
       <w:t>E</w:t>
@@ -6102,7 +7791,7 @@
   </w:p>
   <w:p>
     <w:pPr>
-      <w:pStyle w:val="Header"/>
+      <w:pStyle w:val="En-tte"/>
     </w:pPr>
     <w:r>
       <w:t>Charlotte LUCAS</w:t>
@@ -6124,6 +7813,95 @@
 <file path=word/numbering.xml><?xml version="1.0" encoding="utf-8"?>
 <w:numbering xmlns:wpc="http://schemas.microsoft.com/office/word/2010/wordprocessingCanvas" xmlns:cx="http://schemas.microsoft.com/office/drawing/2014/chartex" xmlns:cx1="http://schemas.microsoft.com/office/drawing/2015/9/8/chartex" xmlns:cx2="http://schemas.microsoft.com/office/drawing/2015/10/21/chartex" xmlns:cx3="http://schemas.microsoft.com/office/drawing/2016/5/9/chartex" xmlns:cx4="http://schemas.microsoft.com/office/drawing/2016/5/10/chartex" xmlns:cx5="http://schemas.microsoft.com/office/drawing/2016/5/11/chartex" xmlns:cx6="http://schemas.microsoft.com/office/drawing/2016/5/12/chartex" xmlns:cx7="http://schemas.microsoft.com/office/drawing/2016/5/13/chartex" xmlns:cx8="http://schemas.microsoft.com/office/drawing/2016/5/14/chartex" xmlns:mc="http://schemas.openxmlformats.org/markup-compatibility/2006" xmlns:aink="http://schemas.microsoft.com/office/drawing/2016/ink" xmlns:am3d="http://schemas.microsoft.com/office/drawing/2017/model3d" xmlns:o="urn:schemas-microsoft-com:office:office" xmlns:oel="http://schemas.microsoft.com/office/2019/extlst" xmlns:r="http://schemas.openxmlformats.org/officeDocument/2006/relationships" xmlns:m="http://schemas.openxmlformats.org/officeDocument/2006/math" xmlns:v="urn:schemas-microsoft-com:vml" xmlns:wp14="http://schemas.microsoft.com/office/word/2010/wordprocessingDrawing" xmlns:wp="http://schemas.openxmlformats.org/drawingml/2006/wordprocessingDrawing" xmlns:w10="urn:schemas-microsoft-com:office:word" xmlns:w="http://schemas.openxmlformats.org/wordprocessingml/2006/main" xmlns:w14="http://schemas.microsoft.com/office/word/2010/wordml" xmlns:w15="http://schemas.microsoft.com/office/word/2012/wordml" xmlns:w16cex="http://schemas.microsoft.com/office/word/2018/wordml/cex" xmlns:w16cid="http://schemas.microsoft.com/office/word/2016/wordml/cid" xmlns:w16="http://schemas.microsoft.com/office/word/2018/wordml" xmlns:w16sdtdh="http://schemas.microsoft.com/office/word/2020/wordml/sdtdatahash" xmlns:w16se="http://schemas.microsoft.com/office/word/2015/wordml/symex" xmlns:wpg="http://schemas.microsoft.com/office/word/2010/wordprocessingGroup" xmlns:wpi="http://schemas.microsoft.com/office/word/2010/wordprocessingInk" xmlns:wne="http://schemas.microsoft.com/office/word/2006/wordml" xmlns:wps="http://schemas.microsoft.com/office/word/2010/wordprocessingShape" mc:Ignorable="w14 w15 w16se w16cid w16 w16cex w16sdtdh wp14">
   <w:abstractNum w:abstractNumId="0" w15:restartNumberingAfterBreak="0">
+    <w:nsid w:val="08420207"/>
+    <w:multiLevelType w:val="hybridMultilevel"/>
+    <w:tmpl w:val="19008214"/>
+    <w:lvl w:ilvl="0" w:tplc="080C000F">
+      <w:start w:val="1"/>
+      <w:numFmt w:val="decimal"/>
+      <w:lvlText w:val="%1."/>
+      <w:lvlJc w:val="left"/>
+      <w:pPr>
+        <w:ind w:left="720" w:hanging="360"/>
+      </w:pPr>
+      <w:rPr>
+        <w:rFonts w:hint="default"/>
+      </w:rPr>
+    </w:lvl>
+    <w:lvl w:ilvl="1" w:tplc="080C0019" w:tentative="1">
+      <w:start w:val="1"/>
+      <w:numFmt w:val="lowerLetter"/>
+      <w:lvlText w:val="%2."/>
+      <w:lvlJc w:val="left"/>
+      <w:pPr>
+        <w:ind w:left="1440" w:hanging="360"/>
+      </w:pPr>
+    </w:lvl>
+    <w:lvl w:ilvl="2" w:tplc="080C001B" w:tentative="1">
+      <w:start w:val="1"/>
+      <w:numFmt w:val="lowerRoman"/>
+      <w:lvlText w:val="%3."/>
+      <w:lvlJc w:val="right"/>
+      <w:pPr>
+        <w:ind w:left="2160" w:hanging="180"/>
+      </w:pPr>
+    </w:lvl>
+    <w:lvl w:ilvl="3" w:tplc="080C000F" w:tentative="1">
+      <w:start w:val="1"/>
+      <w:numFmt w:val="decimal"/>
+      <w:lvlText w:val="%4."/>
+      <w:lvlJc w:val="left"/>
+      <w:pPr>
+        <w:ind w:left="2880" w:hanging="360"/>
+      </w:pPr>
+    </w:lvl>
+    <w:lvl w:ilvl="4" w:tplc="080C0019" w:tentative="1">
+      <w:start w:val="1"/>
+      <w:numFmt w:val="lowerLetter"/>
+      <w:lvlText w:val="%5."/>
+      <w:lvlJc w:val="left"/>
+      <w:pPr>
+        <w:ind w:left="3600" w:hanging="360"/>
+      </w:pPr>
+    </w:lvl>
+    <w:lvl w:ilvl="5" w:tplc="080C001B" w:tentative="1">
+      <w:start w:val="1"/>
+      <w:numFmt w:val="lowerRoman"/>
+      <w:lvlText w:val="%6."/>
+      <w:lvlJc w:val="right"/>
+      <w:pPr>
+        <w:ind w:left="4320" w:hanging="180"/>
+      </w:pPr>
+    </w:lvl>
+    <w:lvl w:ilvl="6" w:tplc="080C000F" w:tentative="1">
+      <w:start w:val="1"/>
+      <w:numFmt w:val="decimal"/>
+      <w:lvlText w:val="%7."/>
+      <w:lvlJc w:val="left"/>
+      <w:pPr>
+        <w:ind w:left="5040" w:hanging="360"/>
+      </w:pPr>
+    </w:lvl>
+    <w:lvl w:ilvl="7" w:tplc="080C0019" w:tentative="1">
+      <w:start w:val="1"/>
+      <w:numFmt w:val="lowerLetter"/>
+      <w:lvlText w:val="%8."/>
+      <w:lvlJc w:val="left"/>
+      <w:pPr>
+        <w:ind w:left="5760" w:hanging="360"/>
+      </w:pPr>
+    </w:lvl>
+    <w:lvl w:ilvl="8" w:tplc="080C001B" w:tentative="1">
+      <w:start w:val="1"/>
+      <w:numFmt w:val="lowerRoman"/>
+      <w:lvlText w:val="%9."/>
+      <w:lvlJc w:val="right"/>
+      <w:pPr>
+        <w:ind w:left="6480" w:hanging="180"/>
+      </w:pPr>
+    </w:lvl>
+  </w:abstractNum>
+  <w:abstractNum w:abstractNumId="1" w15:restartNumberingAfterBreak="0">
     <w:nsid w:val="0E1C6B62"/>
     <w:multiLevelType w:val="multilevel"/>
     <w:tmpl w:val="A9C45F14"/>
@@ -6236,7 +8014,7 @@
       </w:pPr>
     </w:lvl>
   </w:abstractNum>
-  <w:abstractNum w:abstractNumId="1" w15:restartNumberingAfterBreak="0">
+  <w:abstractNum w:abstractNumId="2" w15:restartNumberingAfterBreak="0">
     <w:nsid w:val="18900449"/>
     <w:multiLevelType w:val="multilevel"/>
     <w:tmpl w:val="4B80038E"/>
@@ -6385,7 +8163,7 @@
       </w:rPr>
     </w:lvl>
   </w:abstractNum>
-  <w:abstractNum w:abstractNumId="2" w15:restartNumberingAfterBreak="0">
+  <w:abstractNum w:abstractNumId="3" w15:restartNumberingAfterBreak="0">
     <w:nsid w:val="18D275C9"/>
     <w:multiLevelType w:val="multilevel"/>
     <w:tmpl w:val="F618AECC"/>
@@ -6498,7 +8276,7 @@
       </w:pPr>
     </w:lvl>
   </w:abstractNum>
-  <w:abstractNum w:abstractNumId="3" w15:restartNumberingAfterBreak="0">
+  <w:abstractNum w:abstractNumId="4" w15:restartNumberingAfterBreak="0">
     <w:nsid w:val="1B886B27"/>
     <w:multiLevelType w:val="multilevel"/>
     <w:tmpl w:val="012075E0"/>
@@ -6611,7 +8389,7 @@
       </w:pPr>
     </w:lvl>
   </w:abstractNum>
-  <w:abstractNum w:abstractNumId="4" w15:restartNumberingAfterBreak="0">
+  <w:abstractNum w:abstractNumId="5" w15:restartNumberingAfterBreak="0">
     <w:nsid w:val="24B1499D"/>
     <w:multiLevelType w:val="multilevel"/>
     <w:tmpl w:val="9FECA650"/>
@@ -6724,7 +8502,7 @@
       </w:pPr>
     </w:lvl>
   </w:abstractNum>
-  <w:abstractNum w:abstractNumId="5" w15:restartNumberingAfterBreak="0">
+  <w:abstractNum w:abstractNumId="6" w15:restartNumberingAfterBreak="0">
     <w:nsid w:val="294C0998"/>
     <w:multiLevelType w:val="multilevel"/>
     <w:tmpl w:val="AB7C33EC"/>
@@ -6869,7 +8647,7 @@
       </w:rPr>
     </w:lvl>
   </w:abstractNum>
-  <w:abstractNum w:abstractNumId="6" w15:restartNumberingAfterBreak="0">
+  <w:abstractNum w:abstractNumId="7" w15:restartNumberingAfterBreak="0">
     <w:nsid w:val="2A5528EC"/>
     <w:multiLevelType w:val="multilevel"/>
     <w:tmpl w:val="52946AE4"/>
@@ -6982,7 +8760,7 @@
       </w:pPr>
     </w:lvl>
   </w:abstractNum>
-  <w:abstractNum w:abstractNumId="7" w15:restartNumberingAfterBreak="0">
+  <w:abstractNum w:abstractNumId="8" w15:restartNumberingAfterBreak="0">
     <w:nsid w:val="2C7362CC"/>
     <w:multiLevelType w:val="multilevel"/>
     <w:tmpl w:val="1A882CE4"/>
@@ -7095,7 +8873,96 @@
       </w:pPr>
     </w:lvl>
   </w:abstractNum>
-  <w:abstractNum w:abstractNumId="8" w15:restartNumberingAfterBreak="0">
+  <w:abstractNum w:abstractNumId="9" w15:restartNumberingAfterBreak="0">
+    <w:nsid w:val="32274B7F"/>
+    <w:multiLevelType w:val="hybridMultilevel"/>
+    <w:tmpl w:val="B4A6B344"/>
+    <w:lvl w:ilvl="0" w:tplc="080C000F">
+      <w:start w:val="1"/>
+      <w:numFmt w:val="decimal"/>
+      <w:lvlText w:val="%1."/>
+      <w:lvlJc w:val="left"/>
+      <w:pPr>
+        <w:ind w:left="720" w:hanging="360"/>
+      </w:pPr>
+      <w:rPr>
+        <w:rFonts w:hint="default"/>
+      </w:rPr>
+    </w:lvl>
+    <w:lvl w:ilvl="1" w:tplc="080C0019" w:tentative="1">
+      <w:start w:val="1"/>
+      <w:numFmt w:val="lowerLetter"/>
+      <w:lvlText w:val="%2."/>
+      <w:lvlJc w:val="left"/>
+      <w:pPr>
+        <w:ind w:left="1440" w:hanging="360"/>
+      </w:pPr>
+    </w:lvl>
+    <w:lvl w:ilvl="2" w:tplc="080C001B" w:tentative="1">
+      <w:start w:val="1"/>
+      <w:numFmt w:val="lowerRoman"/>
+      <w:lvlText w:val="%3."/>
+      <w:lvlJc w:val="right"/>
+      <w:pPr>
+        <w:ind w:left="2160" w:hanging="180"/>
+      </w:pPr>
+    </w:lvl>
+    <w:lvl w:ilvl="3" w:tplc="080C000F" w:tentative="1">
+      <w:start w:val="1"/>
+      <w:numFmt w:val="decimal"/>
+      <w:lvlText w:val="%4."/>
+      <w:lvlJc w:val="left"/>
+      <w:pPr>
+        <w:ind w:left="2880" w:hanging="360"/>
+      </w:pPr>
+    </w:lvl>
+    <w:lvl w:ilvl="4" w:tplc="080C0019" w:tentative="1">
+      <w:start w:val="1"/>
+      <w:numFmt w:val="lowerLetter"/>
+      <w:lvlText w:val="%5."/>
+      <w:lvlJc w:val="left"/>
+      <w:pPr>
+        <w:ind w:left="3600" w:hanging="360"/>
+      </w:pPr>
+    </w:lvl>
+    <w:lvl w:ilvl="5" w:tplc="080C001B" w:tentative="1">
+      <w:start w:val="1"/>
+      <w:numFmt w:val="lowerRoman"/>
+      <w:lvlText w:val="%6."/>
+      <w:lvlJc w:val="right"/>
+      <w:pPr>
+        <w:ind w:left="4320" w:hanging="180"/>
+      </w:pPr>
+    </w:lvl>
+    <w:lvl w:ilvl="6" w:tplc="080C000F" w:tentative="1">
+      <w:start w:val="1"/>
+      <w:numFmt w:val="decimal"/>
+      <w:lvlText w:val="%7."/>
+      <w:lvlJc w:val="left"/>
+      <w:pPr>
+        <w:ind w:left="5040" w:hanging="360"/>
+      </w:pPr>
+    </w:lvl>
+    <w:lvl w:ilvl="7" w:tplc="080C0019" w:tentative="1">
+      <w:start w:val="1"/>
+      <w:numFmt w:val="lowerLetter"/>
+      <w:lvlText w:val="%8."/>
+      <w:lvlJc w:val="left"/>
+      <w:pPr>
+        <w:ind w:left="5760" w:hanging="360"/>
+      </w:pPr>
+    </w:lvl>
+    <w:lvl w:ilvl="8" w:tplc="080C001B" w:tentative="1">
+      <w:start w:val="1"/>
+      <w:numFmt w:val="lowerRoman"/>
+      <w:lvlText w:val="%9."/>
+      <w:lvlJc w:val="right"/>
+      <w:pPr>
+        <w:ind w:left="6480" w:hanging="180"/>
+      </w:pPr>
+    </w:lvl>
+  </w:abstractNum>
+  <w:abstractNum w:abstractNumId="10" w15:restartNumberingAfterBreak="0">
     <w:nsid w:val="44A51F80"/>
     <w:multiLevelType w:val="multilevel"/>
     <w:tmpl w:val="6478DAA4"/>
@@ -7208,7 +9075,7 @@
       </w:pPr>
     </w:lvl>
   </w:abstractNum>
-  <w:abstractNum w:abstractNumId="9" w15:restartNumberingAfterBreak="0">
+  <w:abstractNum w:abstractNumId="11" w15:restartNumberingAfterBreak="0">
     <w:nsid w:val="46DB747E"/>
     <w:multiLevelType w:val="multilevel"/>
     <w:tmpl w:val="D36C8072"/>
@@ -7321,7 +9188,7 @@
       </w:pPr>
     </w:lvl>
   </w:abstractNum>
-  <w:abstractNum w:abstractNumId="10" w15:restartNumberingAfterBreak="0">
+  <w:abstractNum w:abstractNumId="12" w15:restartNumberingAfterBreak="0">
     <w:nsid w:val="7C396135"/>
     <w:multiLevelType w:val="multilevel"/>
     <w:tmpl w:val="FD30A120"/>
@@ -7434,38 +9301,137 @@
       </w:pPr>
     </w:lvl>
   </w:abstractNum>
+  <w:abstractNum w:abstractNumId="13" w15:restartNumberingAfterBreak="0">
+    <w:nsid w:val="7CE822B7"/>
+    <w:multiLevelType w:val="hybridMultilevel"/>
+    <w:tmpl w:val="41C225CE"/>
+    <w:lvl w:ilvl="0" w:tplc="080C000F">
+      <w:start w:val="1"/>
+      <w:numFmt w:val="decimal"/>
+      <w:lvlText w:val="%1."/>
+      <w:lvlJc w:val="left"/>
+      <w:pPr>
+        <w:ind w:left="720" w:hanging="360"/>
+      </w:pPr>
+      <w:rPr>
+        <w:rFonts w:hint="default"/>
+        <w:b w:val="0"/>
+      </w:rPr>
+    </w:lvl>
+    <w:lvl w:ilvl="1" w:tplc="080C0019" w:tentative="1">
+      <w:start w:val="1"/>
+      <w:numFmt w:val="lowerLetter"/>
+      <w:lvlText w:val="%2."/>
+      <w:lvlJc w:val="left"/>
+      <w:pPr>
+        <w:ind w:left="1440" w:hanging="360"/>
+      </w:pPr>
+    </w:lvl>
+    <w:lvl w:ilvl="2" w:tplc="080C001B" w:tentative="1">
+      <w:start w:val="1"/>
+      <w:numFmt w:val="lowerRoman"/>
+      <w:lvlText w:val="%3."/>
+      <w:lvlJc w:val="right"/>
+      <w:pPr>
+        <w:ind w:left="2160" w:hanging="180"/>
+      </w:pPr>
+    </w:lvl>
+    <w:lvl w:ilvl="3" w:tplc="080C000F" w:tentative="1">
+      <w:start w:val="1"/>
+      <w:numFmt w:val="decimal"/>
+      <w:lvlText w:val="%4."/>
+      <w:lvlJc w:val="left"/>
+      <w:pPr>
+        <w:ind w:left="2880" w:hanging="360"/>
+      </w:pPr>
+    </w:lvl>
+    <w:lvl w:ilvl="4" w:tplc="080C0019" w:tentative="1">
+      <w:start w:val="1"/>
+      <w:numFmt w:val="lowerLetter"/>
+      <w:lvlText w:val="%5."/>
+      <w:lvlJc w:val="left"/>
+      <w:pPr>
+        <w:ind w:left="3600" w:hanging="360"/>
+      </w:pPr>
+    </w:lvl>
+    <w:lvl w:ilvl="5" w:tplc="080C001B" w:tentative="1">
+      <w:start w:val="1"/>
+      <w:numFmt w:val="lowerRoman"/>
+      <w:lvlText w:val="%6."/>
+      <w:lvlJc w:val="right"/>
+      <w:pPr>
+        <w:ind w:left="4320" w:hanging="180"/>
+      </w:pPr>
+    </w:lvl>
+    <w:lvl w:ilvl="6" w:tplc="080C000F" w:tentative="1">
+      <w:start w:val="1"/>
+      <w:numFmt w:val="decimal"/>
+      <w:lvlText w:val="%7."/>
+      <w:lvlJc w:val="left"/>
+      <w:pPr>
+        <w:ind w:left="5040" w:hanging="360"/>
+      </w:pPr>
+    </w:lvl>
+    <w:lvl w:ilvl="7" w:tplc="080C0019" w:tentative="1">
+      <w:start w:val="1"/>
+      <w:numFmt w:val="lowerLetter"/>
+      <w:lvlText w:val="%8."/>
+      <w:lvlJc w:val="left"/>
+      <w:pPr>
+        <w:ind w:left="5760" w:hanging="360"/>
+      </w:pPr>
+    </w:lvl>
+    <w:lvl w:ilvl="8" w:tplc="080C001B" w:tentative="1">
+      <w:start w:val="1"/>
+      <w:numFmt w:val="lowerRoman"/>
+      <w:lvlText w:val="%9."/>
+      <w:lvlJc w:val="right"/>
+      <w:pPr>
+        <w:ind w:left="6480" w:hanging="180"/>
+      </w:pPr>
+    </w:lvl>
+  </w:abstractNum>
   <w:num w:numId="1" w16cid:durableId="331877314">
+    <w:abstractNumId w:val="7"/>
+  </w:num>
+  <w:num w:numId="2" w16cid:durableId="945162859">
+    <w:abstractNumId w:val="10"/>
+  </w:num>
+  <w:num w:numId="3" w16cid:durableId="1952466141">
+    <w:abstractNumId w:val="1"/>
+  </w:num>
+  <w:num w:numId="4" w16cid:durableId="463621022">
+    <w:abstractNumId w:val="11"/>
+  </w:num>
+  <w:num w:numId="5" w16cid:durableId="1257440252">
+    <w:abstractNumId w:val="4"/>
+  </w:num>
+  <w:num w:numId="6" w16cid:durableId="418060267">
+    <w:abstractNumId w:val="8"/>
+  </w:num>
+  <w:num w:numId="7" w16cid:durableId="2135564623">
+    <w:abstractNumId w:val="5"/>
+  </w:num>
+  <w:num w:numId="8" w16cid:durableId="685132765">
+    <w:abstractNumId w:val="3"/>
+  </w:num>
+  <w:num w:numId="9" w16cid:durableId="723723607">
     <w:abstractNumId w:val="6"/>
   </w:num>
-  <w:num w:numId="2" w16cid:durableId="945162859">
-    <w:abstractNumId w:val="8"/>
+  <w:num w:numId="10" w16cid:durableId="1559781799">
+    <w:abstractNumId w:val="12"/>
   </w:num>
-  <w:num w:numId="3" w16cid:durableId="1952466141">
+  <w:num w:numId="11" w16cid:durableId="1457135881">
+    <w:abstractNumId w:val="2"/>
+  </w:num>
+  <w:num w:numId="12" w16cid:durableId="965114107">
     <w:abstractNumId w:val="0"/>
   </w:num>
-  <w:num w:numId="4" w16cid:durableId="463621022">
+  <w:num w:numId="13" w16cid:durableId="69891263">
+    <w:abstractNumId w:val="13"/>
+  </w:num>
+  <w:num w:numId="14" w16cid:durableId="1232692909">
     <w:abstractNumId w:val="9"/>
-  </w:num>
-  <w:num w:numId="5" w16cid:durableId="1257440252">
-    <w:abstractNumId w:val="3"/>
-  </w:num>
-  <w:num w:numId="6" w16cid:durableId="418060267">
-    <w:abstractNumId w:val="7"/>
-  </w:num>
-  <w:num w:numId="7" w16cid:durableId="2135564623">
-    <w:abstractNumId w:val="4"/>
-  </w:num>
-  <w:num w:numId="8" w16cid:durableId="685132765">
-    <w:abstractNumId w:val="2"/>
-  </w:num>
-  <w:num w:numId="9" w16cid:durableId="723723607">
-    <w:abstractNumId w:val="5"/>
-  </w:num>
-  <w:num w:numId="10" w16cid:durableId="1559781799">
-    <w:abstractNumId w:val="10"/>
-  </w:num>
-  <w:num w:numId="11" w16cid:durableId="1457135881">
-    <w:abstractNumId w:val="1"/>
   </w:num>
 </w:numbering>
 </file>
@@ -7871,13 +9837,13 @@
     <w:name w:val="Normal"/>
     <w:qFormat/>
   </w:style>
-  <w:style w:type="character" w:default="1" w:styleId="DefaultParagraphFont">
+  <w:style w:type="character" w:default="1" w:styleId="Policepardfaut">
     <w:name w:val="Default Paragraph Font"/>
     <w:uiPriority w:val="1"/>
     <w:semiHidden/>
     <w:unhideWhenUsed/>
   </w:style>
-  <w:style w:type="table" w:default="1" w:styleId="TableNormal">
+  <w:style w:type="table" w:default="1" w:styleId="TableauNormal">
     <w:name w:val="Normal Table"/>
     <w:uiPriority w:val="99"/>
     <w:semiHidden/>
@@ -7892,7 +9858,7 @@
       </w:tblCellMar>
     </w:tblPr>
   </w:style>
-  <w:style w:type="numbering" w:default="1" w:styleId="NoList">
+  <w:style w:type="numbering" w:default="1" w:styleId="Aucuneliste">
     <w:name w:val="No List"/>
     <w:uiPriority w:val="99"/>
     <w:semiHidden/>
@@ -7915,28 +9881,28 @@
   </w:style>
   <w:style w:type="character" w:customStyle="1" w:styleId="eop">
     <w:name w:val="eop"/>
-    <w:basedOn w:val="DefaultParagraphFont"/>
+    <w:basedOn w:val="Policepardfaut"/>
     <w:rsid w:val="00E74125"/>
   </w:style>
   <w:style w:type="character" w:customStyle="1" w:styleId="normaltextrun">
     <w:name w:val="normaltextrun"/>
-    <w:basedOn w:val="DefaultParagraphFont"/>
+    <w:basedOn w:val="Policepardfaut"/>
     <w:rsid w:val="00E74125"/>
   </w:style>
   <w:style w:type="character" w:customStyle="1" w:styleId="scxw2151636">
     <w:name w:val="scxw2151636"/>
-    <w:basedOn w:val="DefaultParagraphFont"/>
+    <w:basedOn w:val="Policepardfaut"/>
     <w:rsid w:val="00E74125"/>
   </w:style>
   <w:style w:type="character" w:customStyle="1" w:styleId="wacimagecontainer">
     <w:name w:val="wacimagecontainer"/>
-    <w:basedOn w:val="DefaultParagraphFont"/>
+    <w:basedOn w:val="Policepardfaut"/>
     <w:rsid w:val="00E74125"/>
   </w:style>
-  <w:style w:type="paragraph" w:styleId="Header">
+  <w:style w:type="paragraph" w:styleId="En-tte">
     <w:name w:val="header"/>
     <w:basedOn w:val="Normal"/>
-    <w:link w:val="HeaderChar"/>
+    <w:link w:val="En-tteCar"/>
     <w:uiPriority w:val="99"/>
     <w:unhideWhenUsed/>
     <w:rsid w:val="002F4FD1"/>
@@ -7948,17 +9914,17 @@
       <w:spacing w:after="0" w:line="240" w:lineRule="auto"/>
     </w:pPr>
   </w:style>
-  <w:style w:type="character" w:customStyle="1" w:styleId="HeaderChar">
-    <w:name w:val="Header Char"/>
-    <w:basedOn w:val="DefaultParagraphFont"/>
-    <w:link w:val="Header"/>
+  <w:style w:type="character" w:customStyle="1" w:styleId="En-tteCar">
+    <w:name w:val="En-tête Car"/>
+    <w:basedOn w:val="Policepardfaut"/>
+    <w:link w:val="En-tte"/>
     <w:uiPriority w:val="99"/>
     <w:rsid w:val="002F4FD1"/>
   </w:style>
-  <w:style w:type="paragraph" w:styleId="Footer">
+  <w:style w:type="paragraph" w:styleId="Pieddepage">
     <w:name w:val="footer"/>
     <w:basedOn w:val="Normal"/>
-    <w:link w:val="FooterChar"/>
+    <w:link w:val="PieddepageCar"/>
     <w:uiPriority w:val="99"/>
     <w:unhideWhenUsed/>
     <w:rsid w:val="002F4FD1"/>
@@ -7970,12 +9936,23 @@
       <w:spacing w:after="0" w:line="240" w:lineRule="auto"/>
     </w:pPr>
   </w:style>
-  <w:style w:type="character" w:customStyle="1" w:styleId="FooterChar">
-    <w:name w:val="Footer Char"/>
-    <w:basedOn w:val="DefaultParagraphFont"/>
-    <w:link w:val="Footer"/>
+  <w:style w:type="character" w:customStyle="1" w:styleId="PieddepageCar">
+    <w:name w:val="Pied de page Car"/>
+    <w:basedOn w:val="Policepardfaut"/>
+    <w:link w:val="Pieddepage"/>
     <w:uiPriority w:val="99"/>
     <w:rsid w:val="002F4FD1"/>
+  </w:style>
+  <w:style w:type="paragraph" w:styleId="Paragraphedeliste">
+    <w:name w:val="List Paragraph"/>
+    <w:basedOn w:val="Normal"/>
+    <w:uiPriority w:val="34"/>
+    <w:qFormat/>
+    <w:rsid w:val="00E44B36"/>
+    <w:pPr>
+      <w:ind w:left="720"/>
+      <w:contextualSpacing/>
+    </w:pPr>
   </w:style>
 </w:styles>
 </file>

</xml_diff>